<commit_message>
Aggiornamento data di nascita su curriculum
</commit_message>
<xml_diff>
--- a/it/curriculum_gianluigi_liguori.docx
+++ b/it/curriculum_gianluigi_liguori.docx
@@ -184,6 +184,9 @@
     </w:p>
     <w:p>
       <w:pPr>
+        <w:tabs>
+          <w:tab w:val="center" w:pos="4910"/>
+        </w:tabs>
         <w:spacing w:before="30" w:after="0" w:line="240" w:lineRule="auto"/>
         <w:ind w:right="-20"/>
         <w:rPr>
@@ -209,6 +212,43 @@
           <w:szCs w:val="28"/>
         </w:rPr>
         <w:t>VILUPPATORE SOFTWARE</w:t>
+      </w:r>
+      <w:r>
+        <w:rPr>
+          <w:rFonts w:ascii="Georgia" w:eastAsia="Georgia" w:hAnsi="Georgia" w:cs="Georgia"/>
+          <w:color w:val="FFFFFF"/>
+          <w:sz w:val="28"/>
+          <w:szCs w:val="28"/>
+        </w:rPr>
+        <w:tab/>
+      </w:r>
+      <w:r>
+        <w:rPr>
+          <w:rFonts w:ascii="Georgia" w:eastAsia="Georgia" w:hAnsi="Georgia" w:cs="Georgia"/>
+          <w:color w:val="FFFFFF"/>
+          <w:sz w:val="28"/>
+          <w:szCs w:val="28"/>
+        </w:rPr>
+        <w:tab/>
+        <w:t xml:space="preserve">     </w:t>
+      </w:r>
+      <w:r>
+        <w:rPr>
+          <w:rFonts w:ascii="Georgia" w:eastAsia="Georgia" w:hAnsi="Georgia" w:cs="Georgia"/>
+          <w:color w:val="FFFFFF"/>
+          <w:sz w:val="12"/>
+          <w:szCs w:val="28"/>
+        </w:rPr>
+        <w:t>nato il 01/02/1990</w:t>
+      </w:r>
+      <w:r>
+        <w:rPr>
+          <w:rFonts w:ascii="Georgia" w:eastAsia="Georgia" w:hAnsi="Georgia" w:cs="Georgia"/>
+          <w:color w:val="FFFFFF"/>
+          <w:sz w:val="28"/>
+          <w:szCs w:val="28"/>
+        </w:rPr>
+        <w:tab/>
       </w:r>
     </w:p>
     <w:p>
@@ -2109,7 +2149,27 @@
           <w:sz w:val="24"/>
           <w:szCs w:val="20"/>
         </w:rPr>
-        <w:t>Programmatore web full stack (e non solo), con una solida attitudine a lavorare lato back-end. Amo il codice pulito e di qualità. Ho sempre cura delle performance e della progettazione del software. Programmatore versatile, ho lavorato per piccoli e grandi clienti usando differenti linguaggi e tecnologie sia per applicazioni bu</w:t>
+        <w:t xml:space="preserve">Programmatore web full </w:t>
+      </w:r>
+      <w:proofErr w:type="spellStart"/>
+      <w:r>
+        <w:rPr>
+          <w:rFonts w:ascii="Arial" w:eastAsia="Arial" w:hAnsi="Arial" w:cs="Arial"/>
+          <w:color w:val="58524E"/>
+          <w:sz w:val="24"/>
+          <w:szCs w:val="20"/>
+        </w:rPr>
+        <w:t>stack</w:t>
+      </w:r>
+      <w:proofErr w:type="spellEnd"/>
+      <w:r>
+        <w:rPr>
+          <w:rFonts w:ascii="Arial" w:eastAsia="Arial" w:hAnsi="Arial" w:cs="Arial"/>
+          <w:color w:val="58524E"/>
+          <w:sz w:val="24"/>
+          <w:szCs w:val="20"/>
+        </w:rPr>
+        <w:t xml:space="preserve"> (e non solo), con una solida attitudine a lavorare lato back-end. Amo il codice pulito e di qualità. Ho sempre cura delle performance e della progettazione del software. Programmatore versatile, ho lavorato per piccoli e grandi clienti usando differenti linguaggi e tecnologie sia per applicazioni bu</w:t>
       </w:r>
       <w:r>
         <w:rPr>
@@ -2181,7 +2241,27 @@
           <w:sz w:val="24"/>
           <w:szCs w:val="20"/>
         </w:rPr>
-        <w:t xml:space="preserve"> Capacità di project / team management attraverso le più diffuse metodologie di sviluppo software (</w:t>
+        <w:t xml:space="preserve"> Capacità di </w:t>
+      </w:r>
+      <w:proofErr w:type="spellStart"/>
+      <w:r>
+        <w:rPr>
+          <w:rFonts w:ascii="Arial" w:eastAsia="Arial" w:hAnsi="Arial" w:cs="Arial"/>
+          <w:color w:val="58524E"/>
+          <w:sz w:val="24"/>
+          <w:szCs w:val="20"/>
+        </w:rPr>
+        <w:t>project</w:t>
+      </w:r>
+      <w:proofErr w:type="spellEnd"/>
+      <w:r>
+        <w:rPr>
+          <w:rFonts w:ascii="Arial" w:eastAsia="Arial" w:hAnsi="Arial" w:cs="Arial"/>
+          <w:color w:val="58524E"/>
+          <w:sz w:val="24"/>
+          <w:szCs w:val="20"/>
+        </w:rPr>
+        <w:t xml:space="preserve"> / team management attraverso le più diffuse metodologie di sviluppo software (</w:t>
       </w:r>
       <w:proofErr w:type="spellStart"/>
       <w:r>
@@ -2203,7 +2283,6 @@
         </w:rPr>
         <w:t xml:space="preserve">, </w:t>
       </w:r>
-      <w:proofErr w:type="spellStart"/>
       <w:r>
         <w:rPr>
           <w:rFonts w:ascii="Arial" w:eastAsia="Arial" w:hAnsi="Arial" w:cs="Arial"/>
@@ -2211,9 +2290,8 @@
           <w:sz w:val="24"/>
           <w:szCs w:val="20"/>
         </w:rPr>
-        <w:t>DevOps</w:t>
+        <w:t>Agile</w:t>
       </w:r>
-      <w:proofErr w:type="spellEnd"/>
       <w:r>
         <w:rPr>
           <w:rFonts w:ascii="Arial" w:eastAsia="Arial" w:hAnsi="Arial" w:cs="Arial"/>
@@ -4560,15 +4638,7 @@
                 <w:color w:val="58524E"/>
                 <w:lang w:eastAsia="en-US"/>
               </w:rPr>
-              <w:t xml:space="preserve"> Foundation</w:t>
-            </w:r>
-            <w:r>
-              <w:rPr>
-                <w:rFonts w:ascii="Arial" w:eastAsia="Arial" w:hAnsi="Arial" w:cs="Arial"/>
-                <w:color w:val="58524E"/>
-                <w:lang w:eastAsia="en-US"/>
-              </w:rPr>
-              <w:t>;</w:t>
+              <w:t xml:space="preserve"> Foundation;</w:t>
             </w:r>
             <w:r>
               <w:rPr>
@@ -4845,16 +4915,32 @@
               </w:rPr>
               <w:t>MySQL</w:t>
             </w:r>
+            <w:proofErr w:type="spellEnd"/>
+            <w:r>
+              <w:rPr>
+                <w:rFonts w:ascii="Arial" w:eastAsia="Arial" w:hAnsi="Arial" w:cs="Arial"/>
+                <w:color w:val="58524E"/>
+                <w:lang w:eastAsia="en-US"/>
+              </w:rPr>
+              <w:t>;</w:t>
+            </w:r>
             <w:bookmarkStart w:id="0" w:name="_GoBack"/>
             <w:bookmarkEnd w:id="0"/>
-            <w:proofErr w:type="spellEnd"/>
-            <w:r>
-              <w:rPr>
-                <w:rFonts w:ascii="Arial" w:eastAsia="Arial" w:hAnsi="Arial" w:cs="Arial"/>
-                <w:color w:val="58524E"/>
-                <w:lang w:eastAsia="en-US"/>
-              </w:rPr>
-              <w:t xml:space="preserve">; Access; Oracle; </w:t>
+            <w:r>
+              <w:rPr>
+                <w:rFonts w:ascii="Arial" w:eastAsia="Arial" w:hAnsi="Arial" w:cs="Arial"/>
+                <w:color w:val="58524E"/>
+                <w:lang w:eastAsia="en-US"/>
+              </w:rPr>
+              <w:t xml:space="preserve"> Access;</w:t>
+            </w:r>
+            <w:r>
+              <w:rPr>
+                <w:rFonts w:ascii="Arial" w:eastAsia="Arial" w:hAnsi="Arial" w:cs="Arial"/>
+                <w:color w:val="58524E"/>
+                <w:lang w:eastAsia="en-US"/>
+              </w:rPr>
+              <w:t xml:space="preserve"> </w:t>
             </w:r>
             <w:proofErr w:type="spellStart"/>
             <w:r>
@@ -7293,7 +7379,27 @@
                 <w:sz w:val="20"/>
                 <w:szCs w:val="20"/>
               </w:rPr>
-              <w:t>Corso di laurea triennale in Informatica presso Università degli Studi di Napoli “Parthenope” Facoltà di Scienze e Tecnologie</w:t>
+              <w:t>Corso di laurea triennale in Informatica presso Università degli Studi di Napoli “</w:t>
+            </w:r>
+            <w:proofErr w:type="spellStart"/>
+            <w:r>
+              <w:rPr>
+                <w:rFonts w:ascii="Arial" w:eastAsia="Arial" w:hAnsi="Arial" w:cs="Arial"/>
+                <w:color w:val="58524E"/>
+                <w:sz w:val="20"/>
+                <w:szCs w:val="20"/>
+              </w:rPr>
+              <w:t>Parthenope</w:t>
+            </w:r>
+            <w:proofErr w:type="spellEnd"/>
+            <w:r>
+              <w:rPr>
+                <w:rFonts w:ascii="Arial" w:eastAsia="Arial" w:hAnsi="Arial" w:cs="Arial"/>
+                <w:color w:val="58524E"/>
+                <w:sz w:val="20"/>
+                <w:szCs w:val="20"/>
+              </w:rPr>
+              <w:t>” Facoltà di Scienze e Tecnologie</w:t>
             </w:r>
             <w:r>
               <w:rPr>
@@ -15989,7 +16095,7 @@
               <w:color w:val="595959" w:themeColor="text1" w:themeTint="A6"/>
               <w:sz w:val="14"/>
             </w:rPr>
-            <w:t>1</w:t>
+            <w:t>4</w:t>
           </w:r>
           <w:r>
             <w:rPr>
@@ -16084,12 +16190,21 @@
               <w:sz w:val="14"/>
             </w:rPr>
           </w:pPr>
+          <w:proofErr w:type="spellStart"/>
           <w:r>
             <w:rPr>
               <w:color w:val="595959" w:themeColor="text1" w:themeTint="A6"/>
               <w:sz w:val="14"/>
             </w:rPr>
-            <w:t>Tel: 3896403200</w:t>
+            <w:t>Tel</w:t>
+          </w:r>
+          <w:proofErr w:type="spellEnd"/>
+          <w:r>
+            <w:rPr>
+              <w:color w:val="595959" w:themeColor="text1" w:themeTint="A6"/>
+              <w:sz w:val="14"/>
+            </w:rPr>
+            <w:t>: 3896403200</w:t>
           </w:r>
         </w:p>
         <w:p>
@@ -17943,7 +18058,7 @@
 </file>
 
 <file path=customXml/itemProps1.xml><?xml version="1.0" encoding="utf-8"?>
-<ds:datastoreItem xmlns:ds="http://schemas.openxmlformats.org/officeDocument/2006/customXml" ds:itemID="{203AB665-4923-48FA-B184-B9B3BC3FEE90}">
+<ds:datastoreItem xmlns:ds="http://schemas.openxmlformats.org/officeDocument/2006/customXml" ds:itemID="{B54C7837-0B9E-4AAF-8B55-574DC136F993}">
   <ds:schemaRefs>
     <ds:schemaRef ds:uri="http://schemas.openxmlformats.org/officeDocument/2006/bibliography"/>
   </ds:schemaRefs>

</xml_diff>

<commit_message>
Started to work at EURIS Group Updating
</commit_message>
<xml_diff>
--- a/it/curriculum_gianluigi_liguori.docx
+++ b/it/curriculum_gianluigi_liguori.docx
@@ -2261,7 +2261,25 @@
           <w:sz w:val="24"/>
           <w:szCs w:val="20"/>
         </w:rPr>
-        <w:t xml:space="preserve"> / team management attraverso le più diffuse metodologie di sviluppo software (</w:t>
+        <w:t xml:space="preserve"> / team management attraverso le più diffuse metodologie </w:t>
+      </w:r>
+      <w:r>
+        <w:rPr>
+          <w:rFonts w:ascii="Arial" w:eastAsia="Arial" w:hAnsi="Arial" w:cs="Arial"/>
+          <w:color w:val="58524E"/>
+          <w:sz w:val="24"/>
+          <w:szCs w:val="20"/>
+        </w:rPr>
+        <w:t xml:space="preserve">e tecniche </w:t>
+      </w:r>
+      <w:r>
+        <w:rPr>
+          <w:rFonts w:ascii="Arial" w:eastAsia="Arial" w:hAnsi="Arial" w:cs="Arial"/>
+          <w:color w:val="58524E"/>
+          <w:sz w:val="24"/>
+          <w:szCs w:val="20"/>
+        </w:rPr>
+        <w:t>di sviluppo software (</w:t>
       </w:r>
       <w:proofErr w:type="spellStart"/>
       <w:r>
@@ -2290,8 +2308,19 @@
           <w:sz w:val="24"/>
           <w:szCs w:val="20"/>
         </w:rPr>
-        <w:t>Agile</w:t>
+        <w:t xml:space="preserve">Agile, </w:t>
       </w:r>
+      <w:proofErr w:type="spellStart"/>
+      <w:r>
+        <w:rPr>
+          <w:rFonts w:ascii="Arial" w:eastAsia="Arial" w:hAnsi="Arial" w:cs="Arial"/>
+          <w:color w:val="58524E"/>
+          <w:sz w:val="24"/>
+          <w:szCs w:val="20"/>
+        </w:rPr>
+        <w:t>DevOps</w:t>
+      </w:r>
+      <w:proofErr w:type="spellEnd"/>
       <w:r>
         <w:rPr>
           <w:rFonts w:ascii="Arial" w:eastAsia="Arial" w:hAnsi="Arial" w:cs="Arial"/>
@@ -2319,7 +2348,45 @@
           <w:sz w:val="24"/>
           <w:szCs w:val="20"/>
         </w:rPr>
-        <w:t>).</w:t>
+        <w:t xml:space="preserve">, </w:t>
+      </w:r>
+      <w:proofErr w:type="spellStart"/>
+      <w:r>
+        <w:rPr>
+          <w:rFonts w:ascii="Arial" w:eastAsia="Arial" w:hAnsi="Arial" w:cs="Arial"/>
+          <w:color w:val="58524E"/>
+          <w:sz w:val="24"/>
+          <w:szCs w:val="20"/>
+        </w:rPr>
+        <w:t>xP</w:t>
+      </w:r>
+      <w:proofErr w:type="spellEnd"/>
+      <w:r>
+        <w:rPr>
+          <w:rFonts w:ascii="Arial" w:eastAsia="Arial" w:hAnsi="Arial" w:cs="Arial"/>
+          <w:color w:val="58524E"/>
+          <w:sz w:val="24"/>
+          <w:szCs w:val="20"/>
+        </w:rPr>
+        <w:t xml:space="preserve">, </w:t>
+      </w:r>
+      <w:r>
+        <w:rPr>
+          <w:rFonts w:ascii="Arial" w:eastAsia="Arial" w:hAnsi="Arial" w:cs="Arial"/>
+          <w:color w:val="58524E"/>
+          <w:sz w:val="24"/>
+          <w:szCs w:val="20"/>
+        </w:rPr>
+        <w:t>TDD, CI)</w:t>
+      </w:r>
+      <w:r>
+        <w:rPr>
+          <w:rFonts w:ascii="Arial" w:eastAsia="Arial" w:hAnsi="Arial" w:cs="Arial"/>
+          <w:color w:val="58524E"/>
+          <w:sz w:val="24"/>
+          <w:szCs w:val="20"/>
+        </w:rPr>
+        <w:t>.</w:t>
       </w:r>
     </w:p>
     <w:p>
@@ -4402,6 +4469,86 @@
               </w:rPr>
               <w:t xml:space="preserve">; </w:t>
             </w:r>
+            <w:proofErr w:type="spellStart"/>
+            <w:r>
+              <w:rPr>
+                <w:rFonts w:ascii="Arial" w:eastAsia="Arial" w:hAnsi="Arial" w:cs="Arial"/>
+                <w:color w:val="58524E"/>
+                <w:lang w:eastAsia="en-US"/>
+              </w:rPr>
+              <w:t>Sql</w:t>
+            </w:r>
+            <w:proofErr w:type="spellEnd"/>
+            <w:r>
+              <w:rPr>
+                <w:rFonts w:ascii="Arial" w:eastAsia="Arial" w:hAnsi="Arial" w:cs="Arial"/>
+                <w:color w:val="58524E"/>
+                <w:lang w:eastAsia="en-US"/>
+              </w:rPr>
+              <w:t xml:space="preserve"> Server </w:t>
+            </w:r>
+            <w:proofErr w:type="spellStart"/>
+            <w:r>
+              <w:rPr>
+                <w:rFonts w:ascii="Arial" w:eastAsia="Arial" w:hAnsi="Arial" w:cs="Arial"/>
+                <w:color w:val="58524E"/>
+                <w:lang w:eastAsia="en-US"/>
+              </w:rPr>
+              <w:t>Managament</w:t>
+            </w:r>
+            <w:proofErr w:type="spellEnd"/>
+            <w:r>
+              <w:rPr>
+                <w:rFonts w:ascii="Arial" w:eastAsia="Arial" w:hAnsi="Arial" w:cs="Arial"/>
+                <w:color w:val="58524E"/>
+                <w:lang w:eastAsia="en-US"/>
+              </w:rPr>
+              <w:t xml:space="preserve"> </w:t>
+            </w:r>
+            <w:proofErr w:type="spellStart"/>
+            <w:r>
+              <w:rPr>
+                <w:rFonts w:ascii="Arial" w:eastAsia="Arial" w:hAnsi="Arial" w:cs="Arial"/>
+                <w:color w:val="58524E"/>
+                <w:lang w:eastAsia="en-US"/>
+              </w:rPr>
+              <w:t>Sudio</w:t>
+            </w:r>
+            <w:proofErr w:type="spellEnd"/>
+            <w:r>
+              <w:rPr>
+                <w:rFonts w:ascii="Arial" w:eastAsia="Arial" w:hAnsi="Arial" w:cs="Arial"/>
+                <w:color w:val="58524E"/>
+                <w:lang w:eastAsia="en-US"/>
+              </w:rPr>
+              <w:t>;</w:t>
+            </w:r>
+            <w:r>
+              <w:rPr>
+                <w:rFonts w:ascii="Arial" w:eastAsia="Arial" w:hAnsi="Arial" w:cs="Arial"/>
+                <w:color w:val="58524E"/>
+                <w:lang w:eastAsia="en-US"/>
+              </w:rPr>
+              <w:t xml:space="preserve"> </w:t>
+            </w:r>
+            <w:proofErr w:type="spellStart"/>
+            <w:r>
+              <w:rPr>
+                <w:rFonts w:ascii="Arial" w:eastAsia="Arial" w:hAnsi="Arial" w:cs="Arial"/>
+                <w:color w:val="58524E"/>
+                <w:lang w:eastAsia="en-US"/>
+              </w:rPr>
+              <w:t>Toad</w:t>
+            </w:r>
+            <w:proofErr w:type="spellEnd"/>
+            <w:r>
+              <w:rPr>
+                <w:rFonts w:ascii="Arial" w:eastAsia="Arial" w:hAnsi="Arial" w:cs="Arial"/>
+                <w:color w:val="58524E"/>
+                <w:lang w:eastAsia="en-US"/>
+              </w:rPr>
+              <w:t>;</w:t>
+            </w:r>
           </w:p>
           <w:p>
             <w:pPr>
@@ -4638,7 +4785,15 @@
                 <w:color w:val="58524E"/>
                 <w:lang w:eastAsia="en-US"/>
               </w:rPr>
-              <w:t xml:space="preserve"> Foundation;</w:t>
+              <w:t xml:space="preserve"> Foundation</w:t>
+            </w:r>
+            <w:r>
+              <w:rPr>
+                <w:rFonts w:ascii="Arial" w:eastAsia="Arial" w:hAnsi="Arial" w:cs="Arial"/>
+                <w:color w:val="58524E"/>
+                <w:lang w:eastAsia="en-US"/>
+              </w:rPr>
+              <w:t>;</w:t>
             </w:r>
             <w:r>
               <w:rPr>
@@ -4776,7 +4931,15 @@
                 <w:color w:val="58524E"/>
                 <w:lang w:eastAsia="en-US"/>
               </w:rPr>
-              <w:t xml:space="preserve">; AJAX; Auth0; </w:t>
+              <w:t>;</w:t>
+            </w:r>
+            <w:r>
+              <w:rPr>
+                <w:rFonts w:ascii="Arial" w:eastAsia="Arial" w:hAnsi="Arial" w:cs="Arial"/>
+                <w:color w:val="58524E"/>
+                <w:lang w:eastAsia="en-US"/>
+              </w:rPr>
+              <w:t xml:space="preserve"> AJAX; Auth0; </w:t>
             </w:r>
             <w:proofErr w:type="spellStart"/>
             <w:r>
@@ -4904,7 +5067,15 @@
                 <w:color w:val="58524E"/>
                 <w:lang w:eastAsia="en-US"/>
               </w:rPr>
-              <w:t xml:space="preserve">SQL Server; </w:t>
+              <w:t>SQL</w:t>
+            </w:r>
+            <w:r>
+              <w:rPr>
+                <w:rFonts w:ascii="Arial" w:eastAsia="Arial" w:hAnsi="Arial" w:cs="Arial"/>
+                <w:color w:val="58524E"/>
+                <w:lang w:eastAsia="en-US"/>
+              </w:rPr>
+              <w:t xml:space="preserve"> Server; </w:t>
             </w:r>
             <w:proofErr w:type="spellStart"/>
             <w:r>
@@ -4922,25 +5093,15 @@
                 <w:color w:val="58524E"/>
                 <w:lang w:eastAsia="en-US"/>
               </w:rPr>
-              <w:t>;</w:t>
-            </w:r>
-            <w:bookmarkStart w:id="0" w:name="_GoBack"/>
-            <w:bookmarkEnd w:id="0"/>
-            <w:r>
-              <w:rPr>
-                <w:rFonts w:ascii="Arial" w:eastAsia="Arial" w:hAnsi="Arial" w:cs="Arial"/>
-                <w:color w:val="58524E"/>
-                <w:lang w:eastAsia="en-US"/>
-              </w:rPr>
-              <w:t xml:space="preserve"> Access;</w:t>
-            </w:r>
-            <w:r>
-              <w:rPr>
-                <w:rFonts w:ascii="Arial" w:eastAsia="Arial" w:hAnsi="Arial" w:cs="Arial"/>
-                <w:color w:val="58524E"/>
-                <w:lang w:eastAsia="en-US"/>
-              </w:rPr>
-              <w:t xml:space="preserve"> </w:t>
+              <w:t>; Access</w:t>
+            </w:r>
+            <w:r>
+              <w:rPr>
+                <w:rFonts w:ascii="Arial" w:eastAsia="Arial" w:hAnsi="Arial" w:cs="Arial"/>
+                <w:color w:val="58524E"/>
+                <w:lang w:eastAsia="en-US"/>
+              </w:rPr>
+              <w:t xml:space="preserve">; </w:t>
             </w:r>
             <w:proofErr w:type="spellStart"/>
             <w:r>
@@ -5079,6 +5240,14 @@
                 <w:lang w:eastAsia="en-US"/>
               </w:rPr>
               <w:t>; Microsoft Project;</w:t>
+            </w:r>
+            <w:r>
+              <w:rPr>
+                <w:rFonts w:ascii="Arial" w:eastAsia="Arial" w:hAnsi="Arial" w:cs="Arial"/>
+                <w:color w:val="58524E"/>
+                <w:lang w:eastAsia="en-US"/>
+              </w:rPr>
+              <w:t xml:space="preserve"> Visual Studio Team Services;</w:t>
             </w:r>
           </w:p>
         </w:tc>
@@ -7447,7 +7616,6 @@
           <w:noProof/>
           <w:lang w:eastAsia="it-IT"/>
         </w:rPr>
-        <w:lastRenderedPageBreak/>
         <mc:AlternateContent>
           <mc:Choice Requires="wpg">
             <w:drawing>
@@ -9776,7 +9944,15 @@
                 <w:color w:val="58524E"/>
                 <w:lang w:eastAsia="en-US"/>
               </w:rPr>
-              <w:t>2008 - Oggi</w:t>
+              <w:t>2016</w:t>
+            </w:r>
+            <w:r>
+              <w:rPr>
+                <w:rFonts w:ascii="Arial" w:eastAsia="Arial" w:hAnsi="Arial" w:cs="Arial"/>
+                <w:color w:val="58524E"/>
+                <w:lang w:eastAsia="en-US"/>
+              </w:rPr>
+              <w:t xml:space="preserve"> - Oggi</w:t>
             </w:r>
           </w:p>
         </w:tc>
@@ -9844,8 +10020,20 @@
                 <w:sz w:val="24"/>
                 <w:lang w:eastAsia="en-US"/>
               </w:rPr>
-              <w:t>OLIKON s.r.l.</w:t>
-            </w:r>
+              <w:t xml:space="preserve">GRUPPO EURIS </w:t>
+            </w:r>
+            <w:proofErr w:type="spellStart"/>
+            <w:r>
+              <w:rPr>
+                <w:rFonts w:ascii="Arial" w:eastAsia="Arial" w:hAnsi="Arial" w:cs="Arial"/>
+                <w:b/>
+                <w:color w:val="58524E"/>
+                <w:sz w:val="24"/>
+                <w:lang w:eastAsia="en-US"/>
+              </w:rPr>
+              <w:t>s.p.a.</w:t>
+            </w:r>
+            <w:proofErr w:type="spellEnd"/>
           </w:p>
         </w:tc>
       </w:tr>
@@ -9919,15 +10107,6 @@
               </w:rPr>
               <w:t>e Sviluppatore software</w:t>
             </w:r>
-            <w:r>
-              <w:rPr>
-                <w:rFonts w:ascii="Arial" w:eastAsia="Georgia" w:hAnsi="Arial" w:cs="Arial"/>
-                <w:color w:val="58524E"/>
-                <w:sz w:val="20"/>
-                <w:szCs w:val="20"/>
-              </w:rPr>
-              <w:t xml:space="preserve"> / CTO / Project Manager</w:t>
-            </w:r>
           </w:p>
         </w:tc>
       </w:tr>
@@ -9991,25 +10170,303 @@
                 <w:color w:val="58524E"/>
                 <w:lang w:eastAsia="en-US"/>
               </w:rPr>
-              <w:t>-</w:t>
+              <w:t xml:space="preserve">- </w:t>
             </w:r>
             <w:r>
               <w:rPr>
                 <w:rFonts w:ascii="Arial" w:eastAsia="Arial" w:hAnsi="Arial" w:cs="Arial"/>
                 <w:b/>
                 <w:color w:val="58524E"/>
-                <w:lang w:eastAsia="en-US"/>
-              </w:rPr>
-              <w:t xml:space="preserve"> </w:t>
-            </w:r>
-            <w:r>
-              <w:rPr>
-                <w:rFonts w:ascii="Arial" w:eastAsia="Arial" w:hAnsi="Arial" w:cs="Arial"/>
+                <w:sz w:val="24"/>
+                <w:lang w:eastAsia="en-US"/>
+              </w:rPr>
+              <w:t>In aggiornamento…</w:t>
+            </w:r>
+            <w:bookmarkStart w:id="0" w:name="_GoBack"/>
+            <w:bookmarkEnd w:id="0"/>
+          </w:p>
+        </w:tc>
+      </w:tr>
+      <w:tr>
+        <w:tc>
+          <w:tcPr>
+            <w:tcW w:w="2268" w:type="dxa"/>
+            <w:tcBorders>
+              <w:bottom w:val="single" w:sz="2" w:space="0" w:color="D9D9D9" w:themeColor="background1" w:themeShade="D9"/>
+            </w:tcBorders>
+          </w:tcPr>
+          <w:p>
+            <w:pPr>
+              <w:spacing w:before="50"/>
+              <w:ind w:left="116" w:right="-20"/>
+              <w:rPr>
+                <w:rFonts w:ascii="Arial" w:eastAsia="Georgia" w:hAnsi="Arial" w:cs="Arial"/>
                 <w:b/>
                 <w:color w:val="58524E"/>
+                <w:sz w:val="20"/>
+                <w:szCs w:val="20"/>
+              </w:rPr>
+            </w:pPr>
+            <w:r>
+              <w:rPr>
+                <w:rFonts w:ascii="Arial" w:eastAsia="Georgia" w:hAnsi="Arial" w:cs="Arial"/>
+                <w:b/>
+                <w:color w:val="58524E"/>
+                <w:sz w:val="20"/>
+                <w:szCs w:val="20"/>
+              </w:rPr>
+              <w:t>Periodo</w:t>
+            </w:r>
+          </w:p>
+        </w:tc>
+        <w:tc>
+          <w:tcPr>
+            <w:tcW w:w="7522" w:type="dxa"/>
+            <w:tcBorders>
+              <w:bottom w:val="single" w:sz="2" w:space="0" w:color="D9D9D9" w:themeColor="background1" w:themeShade="D9"/>
+            </w:tcBorders>
+          </w:tcPr>
+          <w:p>
+            <w:pPr>
+              <w:pStyle w:val="CVNormal"/>
+              <w:spacing w:line="276" w:lineRule="auto"/>
+              <w:ind w:left="0"/>
+              <w:rPr>
+                <w:rFonts w:ascii="Arial" w:eastAsia="Arial" w:hAnsi="Arial" w:cs="Arial"/>
+                <w:color w:val="58524E"/>
+                <w:lang w:eastAsia="en-US"/>
+              </w:rPr>
+            </w:pPr>
+            <w:r>
+              <w:rPr>
+                <w:rFonts w:ascii="Arial" w:eastAsia="Arial" w:hAnsi="Arial" w:cs="Arial"/>
+                <w:color w:val="58524E"/>
+                <w:lang w:eastAsia="en-US"/>
+              </w:rPr>
+              <w:t xml:space="preserve">2008 - </w:t>
+            </w:r>
+            <w:r>
+              <w:rPr>
+                <w:rFonts w:ascii="Arial" w:eastAsia="Arial" w:hAnsi="Arial" w:cs="Arial"/>
+                <w:color w:val="58524E"/>
+                <w:lang w:eastAsia="en-US"/>
+              </w:rPr>
+              <w:t>2016</w:t>
+            </w:r>
+          </w:p>
+        </w:tc>
+      </w:tr>
+      <w:tr>
+        <w:tc>
+          <w:tcPr>
+            <w:tcW w:w="2268" w:type="dxa"/>
+            <w:tcBorders>
+              <w:top w:val="single" w:sz="2" w:space="0" w:color="D9D9D9" w:themeColor="background1" w:themeShade="D9"/>
+              <w:bottom w:val="single" w:sz="2" w:space="0" w:color="D9D9D9" w:themeColor="background1" w:themeShade="D9"/>
+            </w:tcBorders>
+          </w:tcPr>
+          <w:p>
+            <w:pPr>
+              <w:spacing w:before="50"/>
+              <w:ind w:left="116" w:right="-20"/>
+              <w:rPr>
+                <w:rFonts w:ascii="Arial" w:eastAsia="Georgia" w:hAnsi="Arial" w:cs="Arial"/>
+                <w:b/>
+                <w:color w:val="58524E"/>
+                <w:sz w:val="20"/>
+                <w:szCs w:val="20"/>
+              </w:rPr>
+            </w:pPr>
+            <w:r>
+              <w:rPr>
+                <w:rFonts w:ascii="Arial" w:eastAsia="Georgia" w:hAnsi="Arial" w:cs="Arial"/>
+                <w:b/>
+                <w:color w:val="58524E"/>
+                <w:sz w:val="20"/>
+                <w:szCs w:val="20"/>
+              </w:rPr>
+              <w:t>Azienda</w:t>
+            </w:r>
+          </w:p>
+        </w:tc>
+        <w:tc>
+          <w:tcPr>
+            <w:tcW w:w="7522" w:type="dxa"/>
+            <w:tcBorders>
+              <w:top w:val="single" w:sz="2" w:space="0" w:color="D9D9D9" w:themeColor="background1" w:themeShade="D9"/>
+              <w:bottom w:val="single" w:sz="2" w:space="0" w:color="D9D9D9" w:themeColor="background1" w:themeShade="D9"/>
+            </w:tcBorders>
+          </w:tcPr>
+          <w:p>
+            <w:pPr>
+              <w:pStyle w:val="CVNormal"/>
+              <w:spacing w:line="276" w:lineRule="auto"/>
+              <w:ind w:left="0"/>
+              <w:jc w:val="left"/>
+              <w:rPr>
+                <w:rFonts w:ascii="Arial" w:eastAsia="Arial" w:hAnsi="Arial" w:cs="Arial"/>
+                <w:b/>
+                <w:color w:val="58524E"/>
                 <w:sz w:val="24"/>
                 <w:lang w:eastAsia="en-US"/>
               </w:rPr>
+            </w:pPr>
+            <w:r>
+              <w:rPr>
+                <w:rFonts w:ascii="Arial" w:eastAsia="Arial" w:hAnsi="Arial" w:cs="Arial"/>
+                <w:b/>
+                <w:color w:val="58524E"/>
+                <w:sz w:val="24"/>
+                <w:lang w:eastAsia="en-US"/>
+              </w:rPr>
+              <w:t>OLIKON s.r.l.</w:t>
+            </w:r>
+          </w:p>
+        </w:tc>
+      </w:tr>
+      <w:tr>
+        <w:tc>
+          <w:tcPr>
+            <w:tcW w:w="2268" w:type="dxa"/>
+            <w:tcBorders>
+              <w:top w:val="single" w:sz="2" w:space="0" w:color="D9D9D9" w:themeColor="background1" w:themeShade="D9"/>
+              <w:bottom w:val="single" w:sz="2" w:space="0" w:color="D9D9D9" w:themeColor="background1" w:themeShade="D9"/>
+            </w:tcBorders>
+          </w:tcPr>
+          <w:p>
+            <w:pPr>
+              <w:spacing w:before="50"/>
+              <w:ind w:left="116" w:right="-20"/>
+              <w:rPr>
+                <w:rFonts w:ascii="Arial" w:eastAsia="Georgia" w:hAnsi="Arial" w:cs="Arial"/>
+                <w:b/>
+                <w:color w:val="58524E"/>
+                <w:sz w:val="20"/>
+                <w:szCs w:val="20"/>
+              </w:rPr>
+            </w:pPr>
+            <w:r>
+              <w:rPr>
+                <w:rFonts w:ascii="Arial" w:eastAsia="Georgia" w:hAnsi="Arial" w:cs="Arial"/>
+                <w:b/>
+                <w:color w:val="58524E"/>
+                <w:sz w:val="20"/>
+                <w:szCs w:val="20"/>
+              </w:rPr>
+              <w:t>Posizione ricoperta</w:t>
+            </w:r>
+          </w:p>
+        </w:tc>
+        <w:tc>
+          <w:tcPr>
+            <w:tcW w:w="7522" w:type="dxa"/>
+            <w:tcBorders>
+              <w:top w:val="single" w:sz="2" w:space="0" w:color="D9D9D9" w:themeColor="background1" w:themeShade="D9"/>
+              <w:bottom w:val="single" w:sz="2" w:space="0" w:color="D9D9D9" w:themeColor="background1" w:themeShade="D9"/>
+            </w:tcBorders>
+          </w:tcPr>
+          <w:p>
+            <w:pPr>
+              <w:spacing w:before="46"/>
+              <w:ind w:right="-20"/>
+              <w:rPr>
+                <w:rFonts w:ascii="Arial" w:eastAsia="Georgia" w:hAnsi="Arial" w:cs="Arial"/>
+                <w:color w:val="58524E"/>
+                <w:sz w:val="20"/>
+                <w:szCs w:val="20"/>
+              </w:rPr>
+            </w:pPr>
+            <w:r>
+              <w:rPr>
+                <w:rFonts w:ascii="Arial" w:eastAsia="Georgia" w:hAnsi="Arial" w:cs="Arial"/>
+                <w:color w:val="58524E"/>
+                <w:sz w:val="20"/>
+                <w:szCs w:val="20"/>
+              </w:rPr>
+              <w:t xml:space="preserve">Analista </w:t>
+            </w:r>
+            <w:r>
+              <w:rPr>
+                <w:rFonts w:ascii="Arial" w:eastAsia="Georgia" w:hAnsi="Arial" w:cs="Arial"/>
+                <w:color w:val="58524E"/>
+                <w:sz w:val="20"/>
+                <w:szCs w:val="20"/>
+              </w:rPr>
+              <w:t>e Sviluppatore software / CTO / Project Manager</w:t>
+            </w:r>
+          </w:p>
+        </w:tc>
+      </w:tr>
+      <w:tr>
+        <w:tc>
+          <w:tcPr>
+            <w:tcW w:w="2268" w:type="dxa"/>
+            <w:tcBorders>
+              <w:top w:val="single" w:sz="2" w:space="0" w:color="D9D9D9" w:themeColor="background1" w:themeShade="D9"/>
+              <w:bottom w:val="single" w:sz="2" w:space="0" w:color="7F7F7F" w:themeColor="text1" w:themeTint="80"/>
+            </w:tcBorders>
+          </w:tcPr>
+          <w:p>
+            <w:pPr>
+              <w:spacing w:before="50"/>
+              <w:ind w:left="116" w:right="-20"/>
+              <w:rPr>
+                <w:rFonts w:ascii="Arial" w:eastAsia="Georgia" w:hAnsi="Arial" w:cs="Arial"/>
+                <w:b/>
+                <w:color w:val="58524E"/>
+                <w:sz w:val="20"/>
+                <w:szCs w:val="20"/>
+              </w:rPr>
+            </w:pPr>
+            <w:r>
+              <w:rPr>
+                <w:rFonts w:ascii="Arial" w:eastAsia="Georgia" w:hAnsi="Arial" w:cs="Arial"/>
+                <w:b/>
+                <w:color w:val="58524E"/>
+                <w:sz w:val="20"/>
+                <w:szCs w:val="20"/>
+              </w:rPr>
+              <w:t>Progetti</w:t>
+            </w:r>
+          </w:p>
+        </w:tc>
+        <w:tc>
+          <w:tcPr>
+            <w:tcW w:w="7522" w:type="dxa"/>
+            <w:tcBorders>
+              <w:top w:val="single" w:sz="2" w:space="0" w:color="D9D9D9" w:themeColor="background1" w:themeShade="D9"/>
+              <w:bottom w:val="single" w:sz="2" w:space="0" w:color="7F7F7F" w:themeColor="text1" w:themeTint="80"/>
+            </w:tcBorders>
+          </w:tcPr>
+          <w:p>
+            <w:pPr>
+              <w:pStyle w:val="CVNormal"/>
+              <w:spacing w:line="276" w:lineRule="auto"/>
+              <w:ind w:left="0"/>
+              <w:jc w:val="left"/>
+              <w:rPr>
+                <w:rFonts w:ascii="Arial" w:eastAsia="Arial" w:hAnsi="Arial" w:cs="Arial"/>
+                <w:color w:val="58524E"/>
+                <w:lang w:eastAsia="en-US"/>
+              </w:rPr>
+            </w:pPr>
+            <w:r>
+              <w:rPr>
+                <w:rFonts w:ascii="Arial" w:eastAsia="Arial" w:hAnsi="Arial" w:cs="Arial"/>
+                <w:b/>
+                <w:color w:val="58524E"/>
+                <w:lang w:eastAsia="en-US"/>
+              </w:rPr>
+              <w:t xml:space="preserve">- </w:t>
+            </w:r>
+            <w:r>
+              <w:rPr>
+                <w:rFonts w:ascii="Arial" w:eastAsia="Arial" w:hAnsi="Arial" w:cs="Arial"/>
+                <w:b/>
+                <w:color w:val="58524E"/>
+                <w:sz w:val="24"/>
+                <w:lang w:eastAsia="en-US"/>
+              </w:rPr>
               <w:t>GERIWEB</w:t>
             </w:r>
             <w:r>
@@ -10061,16 +10518,7 @@
                 <w:color w:val="58524E"/>
                 <w:lang w:eastAsia="en-US"/>
               </w:rPr>
-              <w:t>Tecnologie:</w:t>
-            </w:r>
-            <w:r>
-              <w:rPr>
-                <w:rFonts w:ascii="Arial" w:eastAsia="Arial" w:hAnsi="Arial" w:cs="Arial"/>
-                <w:b/>
-                <w:color w:val="58524E"/>
-                <w:lang w:eastAsia="en-US"/>
-              </w:rPr>
-              <w:t xml:space="preserve"> </w:t>
+              <w:t xml:space="preserve">Tecnologie: </w:t>
             </w:r>
             <w:r>
               <w:rPr>
@@ -10086,15 +10534,7 @@
                 <w:color w:val="58524E"/>
                 <w:lang w:eastAsia="en-US"/>
               </w:rPr>
-              <w:t>, C#</w:t>
-            </w:r>
-            <w:r>
-              <w:rPr>
-                <w:rFonts w:ascii="Arial" w:eastAsia="Arial" w:hAnsi="Arial" w:cs="Arial"/>
-                <w:color w:val="58524E"/>
-                <w:lang w:eastAsia="en-US"/>
-              </w:rPr>
-              <w:t xml:space="preserve">, </w:t>
+              <w:t xml:space="preserve">, C#, </w:t>
             </w:r>
             <w:proofErr w:type="spellStart"/>
             <w:r>
@@ -10203,14 +10643,6 @@
                 <w:lang w:eastAsia="en-US"/>
               </w:rPr>
               <w:br/>
-            </w:r>
-            <w:r>
-              <w:rPr>
-                <w:rFonts w:ascii="Arial" w:eastAsia="Arial" w:hAnsi="Arial" w:cs="Arial"/>
-                <w:b/>
-                <w:color w:val="58524E"/>
-                <w:lang w:eastAsia="en-US"/>
-              </w:rPr>
               <w:t xml:space="preserve">Descrizione: </w:t>
             </w:r>
             <w:r>
@@ -10237,15 +10669,7 @@
                 <w:color w:val="58524E"/>
                 <w:lang w:eastAsia="en-US"/>
               </w:rPr>
-              <w:t xml:space="preserve"> per la lettura </w:t>
-            </w:r>
-            <w:r>
-              <w:rPr>
-                <w:rFonts w:ascii="Arial" w:eastAsia="Arial" w:hAnsi="Arial" w:cs="Arial"/>
-                <w:color w:val="58524E"/>
-                <w:lang w:eastAsia="en-US"/>
-              </w:rPr>
-              <w:t>dei contatori</w:t>
+              <w:t xml:space="preserve"> per la lettura dei contatori</w:t>
             </w:r>
             <w:r>
               <w:rPr>
@@ -10323,17 +10747,7 @@
                 <w:sz w:val="24"/>
                 <w:lang w:eastAsia="en-US"/>
               </w:rPr>
-              <w:t xml:space="preserve">SUITE ANUTEL </w:t>
-            </w:r>
-            <w:r>
-              <w:rPr>
-                <w:rFonts w:ascii="Arial" w:eastAsia="Arial" w:hAnsi="Arial" w:cs="Arial"/>
-                <w:b/>
-                <w:color w:val="58524E"/>
-                <w:sz w:val="24"/>
-                <w:lang w:eastAsia="en-US"/>
-              </w:rPr>
-              <w:t>- ACCERTA TU / GEDAT</w:t>
+              <w:t>SUITE ANUTEL - ACCERTA TU / GEDAT</w:t>
             </w:r>
             <w:r>
               <w:rPr>
@@ -10408,31 +10822,15 @@
                 <w:color w:val="58524E"/>
                 <w:lang w:eastAsia="en-US"/>
               </w:rPr>
-              <w:t xml:space="preserve"> e la ricerca </w:t>
-            </w:r>
-            <w:r>
-              <w:rPr>
-                <w:rFonts w:ascii="Arial" w:eastAsia="Arial" w:hAnsi="Arial" w:cs="Arial"/>
-                <w:color w:val="58524E"/>
-                <w:lang w:eastAsia="en-US"/>
-              </w:rPr>
-              <w:t>di contribuenti elusori/evasori</w:t>
-            </w:r>
-            <w:r>
-              <w:rPr>
-                <w:rFonts w:ascii="Arial" w:eastAsia="Arial" w:hAnsi="Arial" w:cs="Arial"/>
-                <w:color w:val="58524E"/>
-                <w:lang w:eastAsia="en-US"/>
-              </w:rPr>
-              <w:t>, per la bonifica delle banche dati gestionali IMU/TARES interne e per la verifica dello stato della riscossione</w:t>
-            </w:r>
-            <w:r>
-              <w:rPr>
-                <w:rFonts w:ascii="Arial" w:eastAsia="Arial" w:hAnsi="Arial" w:cs="Arial"/>
-                <w:color w:val="58524E"/>
-                <w:lang w:eastAsia="en-US"/>
-              </w:rPr>
-              <w:t>.</w:t>
+              <w:t xml:space="preserve"> e la ricerca di contribuenti elusori/evasori</w:t>
+            </w:r>
+            <w:r>
+              <w:rPr>
+                <w:rFonts w:ascii="Arial" w:eastAsia="Arial" w:hAnsi="Arial" w:cs="Arial"/>
+                <w:color w:val="58524E"/>
+                <w:lang w:eastAsia="en-US"/>
+              </w:rPr>
+              <w:t>, per la bonifica delle banche dati gestionali IMU/TARES interne e per la verifica dello stato della riscossione.</w:t>
             </w:r>
             <w:r>
               <w:rPr>
@@ -10762,23 +11160,7 @@
                 <w:color w:val="58524E"/>
                 <w:lang w:eastAsia="en-US"/>
               </w:rPr>
-              <w:t xml:space="preserve"> utilizzato anche per la firma digitale da parte dei genitori</w:t>
-            </w:r>
-            <w:r>
-              <w:rPr>
-                <w:rFonts w:ascii="Arial" w:eastAsia="Arial" w:hAnsi="Arial" w:cs="Arial"/>
-                <w:color w:val="58524E"/>
-                <w:lang w:eastAsia="en-US"/>
-              </w:rPr>
-              <w:t>, l’organizzazione dei trasporti e dei pasti e la gestione delle chiusure cassa</w:t>
-            </w:r>
-            <w:r>
-              <w:rPr>
-                <w:rFonts w:ascii="Arial" w:eastAsia="Arial" w:hAnsi="Arial" w:cs="Arial"/>
-                <w:color w:val="58524E"/>
-                <w:lang w:eastAsia="en-US"/>
-              </w:rPr>
-              <w:t>.</w:t>
+              <w:t xml:space="preserve"> utilizzato anche per la firma digitale da parte dei genitori, l’organizzazione dei trasporti e dei pasti e la gestione delle chiusure cassa.</w:t>
             </w:r>
           </w:p>
           <w:p>
@@ -10817,39 +11199,7 @@
                 <w:color w:val="58524E"/>
                 <w:lang w:eastAsia="en-US"/>
               </w:rPr>
-              <w:t>WPF</w:t>
-            </w:r>
-            <w:r>
-              <w:rPr>
-                <w:rFonts w:ascii="Arial" w:eastAsia="Arial" w:hAnsi="Arial" w:cs="Arial"/>
-                <w:color w:val="58524E"/>
-                <w:lang w:eastAsia="en-US"/>
-              </w:rPr>
-              <w:t>/XAML</w:t>
-            </w:r>
-            <w:r>
-              <w:rPr>
-                <w:rFonts w:ascii="Arial" w:eastAsia="Arial" w:hAnsi="Arial" w:cs="Arial"/>
-                <w:color w:val="58524E"/>
-                <w:lang w:eastAsia="en-US"/>
-              </w:rPr>
-              <w:t>,</w:t>
-            </w:r>
-            <w:r>
-              <w:rPr>
-                <w:rFonts w:ascii="Arial" w:eastAsia="Arial" w:hAnsi="Arial" w:cs="Arial"/>
-                <w:color w:val="58524E"/>
-                <w:lang w:eastAsia="en-US"/>
-              </w:rPr>
-              <w:t xml:space="preserve"> C#,</w:t>
-            </w:r>
-            <w:r>
-              <w:rPr>
-                <w:rFonts w:ascii="Arial" w:eastAsia="Arial" w:hAnsi="Arial" w:cs="Arial"/>
-                <w:color w:val="58524E"/>
-                <w:lang w:eastAsia="en-US"/>
-              </w:rPr>
-              <w:t xml:space="preserve"> </w:t>
+              <w:t xml:space="preserve">WPF/XAML, C#, </w:t>
             </w:r>
             <w:proofErr w:type="spellStart"/>
             <w:r>
@@ -11027,23 +11377,7 @@
                 <w:color w:val="58524E"/>
                 <w:lang w:eastAsia="en-US"/>
               </w:rPr>
-              <w:t xml:space="preserve"> Web Form</w:t>
-            </w:r>
-            <w:r>
-              <w:rPr>
-                <w:rFonts w:ascii="Arial" w:eastAsia="Arial" w:hAnsi="Arial" w:cs="Arial"/>
-                <w:color w:val="58524E"/>
-                <w:lang w:eastAsia="en-US"/>
-              </w:rPr>
-              <w:t>, Visual Basic.NET</w:t>
-            </w:r>
-            <w:r>
-              <w:rPr>
-                <w:rFonts w:ascii="Arial" w:eastAsia="Arial" w:hAnsi="Arial" w:cs="Arial"/>
-                <w:color w:val="58524E"/>
-                <w:lang w:eastAsia="en-US"/>
-              </w:rPr>
-              <w:t xml:space="preserve">, </w:t>
+              <w:t xml:space="preserve"> Web Form, Visual Basic.NET, </w:t>
             </w:r>
             <w:proofErr w:type="spellStart"/>
             <w:r>
@@ -11173,15 +11507,7 @@
                 <w:color w:val="58524E"/>
                 <w:lang w:eastAsia="en-US"/>
               </w:rPr>
-              <w:t xml:space="preserve">Sviluppo di un portale per la </w:t>
-            </w:r>
-            <w:r>
-              <w:rPr>
-                <w:rFonts w:ascii="Arial" w:eastAsia="Arial" w:hAnsi="Arial" w:cs="Arial"/>
-                <w:color w:val="58524E"/>
-                <w:lang w:eastAsia="en-US"/>
-              </w:rPr>
-              <w:t xml:space="preserve">gestione completa di un’azienda di animazione e per l’organizzazione di party: prenotazione festa, organizzazione animatori ed attrezzature, ritorno economico, </w:t>
+              <w:t xml:space="preserve">Sviluppo di un portale per la gestione completa di un’azienda di animazione e per l’organizzazione di party: prenotazione festa, organizzazione animatori ed attrezzature, ritorno economico, </w:t>
             </w:r>
             <w:proofErr w:type="spellStart"/>
             <w:r>
@@ -11217,15 +11543,7 @@
                 <w:color w:val="58524E"/>
                 <w:lang w:eastAsia="en-US"/>
               </w:rPr>
-              <w:t xml:space="preserve"> e pagamenti feste ed animatori</w:t>
-            </w:r>
-            <w:r>
-              <w:rPr>
-                <w:rFonts w:ascii="Arial" w:eastAsia="Arial" w:hAnsi="Arial" w:cs="Arial"/>
-                <w:color w:val="58524E"/>
-                <w:lang w:eastAsia="en-US"/>
-              </w:rPr>
-              <w:t>.</w:t>
+              <w:t xml:space="preserve"> e pagamenti feste ed animatori.</w:t>
             </w:r>
           </w:p>
           <w:p>
@@ -11247,7 +11565,6 @@
                 <w:color w:val="58524E"/>
                 <w:lang w:eastAsia="en-US"/>
               </w:rPr>
-              <w:lastRenderedPageBreak/>
               <w:t>Tecnologie:</w:t>
             </w:r>
             <w:r>
@@ -11273,23 +11590,7 @@
                 <w:color w:val="58524E"/>
                 <w:lang w:eastAsia="en-US"/>
               </w:rPr>
-              <w:t xml:space="preserve"> Web Form</w:t>
-            </w:r>
-            <w:r>
-              <w:rPr>
-                <w:rFonts w:ascii="Arial" w:eastAsia="Arial" w:hAnsi="Arial" w:cs="Arial"/>
-                <w:color w:val="58524E"/>
-                <w:lang w:eastAsia="en-US"/>
-              </w:rPr>
-              <w:t>, Visual Basic.NET</w:t>
-            </w:r>
-            <w:r>
-              <w:rPr>
-                <w:rFonts w:ascii="Arial" w:eastAsia="Arial" w:hAnsi="Arial" w:cs="Arial"/>
-                <w:color w:val="58524E"/>
-                <w:lang w:eastAsia="en-US"/>
-              </w:rPr>
-              <w:t xml:space="preserve">, </w:t>
+              <w:t xml:space="preserve"> Web Form, Visual Basic.NET, </w:t>
             </w:r>
             <w:proofErr w:type="spellStart"/>
             <w:r>
@@ -11696,23 +11997,7 @@
                 <w:color w:val="58524E"/>
                 <w:lang w:eastAsia="en-US"/>
               </w:rPr>
-              <w:t>ASP.NET Web Form</w:t>
-            </w:r>
-            <w:r>
-              <w:rPr>
-                <w:rFonts w:ascii="Arial" w:eastAsia="Arial" w:hAnsi="Arial" w:cs="Arial"/>
-                <w:color w:val="58524E"/>
-                <w:lang w:eastAsia="en-US"/>
-              </w:rPr>
-              <w:t>, C#</w:t>
-            </w:r>
-            <w:r>
-              <w:rPr>
-                <w:rFonts w:ascii="Arial" w:eastAsia="Arial" w:hAnsi="Arial" w:cs="Arial"/>
-                <w:color w:val="58524E"/>
-                <w:lang w:eastAsia="en-US"/>
-              </w:rPr>
-              <w:t xml:space="preserve">, SQL Embedded, HTML, CSS, SQL Server, </w:t>
+              <w:t xml:space="preserve">ASP.NET Web Form, C#, SQL Embedded, HTML, CSS, SQL Server, </w:t>
             </w:r>
             <w:proofErr w:type="spellStart"/>
             <w:r>
@@ -12035,23 +12320,7 @@
                 <w:color w:val="58524E"/>
                 <w:lang w:eastAsia="en-US"/>
               </w:rPr>
-              <w:t>Windows Form</w:t>
-            </w:r>
-            <w:r>
-              <w:rPr>
-                <w:rFonts w:ascii="Arial" w:eastAsia="Arial" w:hAnsi="Arial" w:cs="Arial"/>
-                <w:color w:val="58524E"/>
-                <w:lang w:eastAsia="en-US"/>
-              </w:rPr>
-              <w:t>, Visual Basic.NET</w:t>
-            </w:r>
-            <w:r>
-              <w:rPr>
-                <w:rFonts w:ascii="Arial" w:eastAsia="Arial" w:hAnsi="Arial" w:cs="Arial"/>
-                <w:color w:val="58524E"/>
-                <w:lang w:eastAsia="en-US"/>
-              </w:rPr>
-              <w:t xml:space="preserve">, SQL Embedded, HTML, CSS, SQL Server, </w:t>
+              <w:t xml:space="preserve">Windows Form, Visual Basic.NET, SQL Embedded, HTML, CSS, SQL Server, </w:t>
             </w:r>
             <w:proofErr w:type="spellStart"/>
             <w:r>
@@ -12227,15 +12496,7 @@
                 <w:b/>
                 <w:color w:val="58524E"/>
               </w:rPr>
-              <w:t>-</w:t>
-            </w:r>
-            <w:r>
-              <w:rPr>
-                <w:rFonts w:ascii="Arial" w:eastAsia="Arial" w:hAnsi="Arial" w:cs="Arial"/>
-                <w:b/>
-                <w:color w:val="58524E"/>
-              </w:rPr>
-              <w:t>Sviluppo di vari siti web ed altri progetti minori.</w:t>
+              <w:t>-Sviluppo di vari siti web ed altri progetti minori.</w:t>
             </w:r>
           </w:p>
         </w:tc>
@@ -14553,6 +14814,7 @@
                 <w:sz w:val="20"/>
                 <w:szCs w:val="20"/>
               </w:rPr>
+              <w:lastRenderedPageBreak/>
               <w:t>Indirizzo</w:t>
             </w:r>
           </w:p>
@@ -14890,7 +15152,6 @@
                 <w:sz w:val="20"/>
                 <w:szCs w:val="20"/>
               </w:rPr>
-              <w:lastRenderedPageBreak/>
               <w:t>Indirizzo</w:t>
             </w:r>
           </w:p>
@@ -18058,7 +18319,7 @@
 </file>
 
 <file path=customXml/itemProps1.xml><?xml version="1.0" encoding="utf-8"?>
-<ds:datastoreItem xmlns:ds="http://schemas.openxmlformats.org/officeDocument/2006/customXml" ds:itemID="{B54C7837-0B9E-4AAF-8B55-574DC136F993}">
+<ds:datastoreItem xmlns:ds="http://schemas.openxmlformats.org/officeDocument/2006/customXml" ds:itemID="{D2569A08-300F-4D87-B72C-1549AEF1348B}">
   <ds:schemaRefs>
     <ds:schemaRef ds:uri="http://schemas.openxmlformats.org/officeDocument/2006/bibliography"/>
   </ds:schemaRefs>

</xml_diff>

<commit_message>
Change opensource project name
</commit_message>
<xml_diff>
--- a/it/curriculum_gianluigi_liguori.docx
+++ b/it/curriculum_gianluigi_liguori.docx
@@ -1,6 +1,6 @@
 
 <file path=word/document.xml><?xml version="1.0" encoding="utf-8"?>
-<w:document xmlns:wpc="http://schemas.microsoft.com/office/word/2010/wordprocessingCanvas" xmlns:cx="http://schemas.microsoft.com/office/drawing/2014/chartex" xmlns:cx1="http://schemas.microsoft.com/office/drawing/2015/9/8/chartex" xmlns:cx2="http://schemas.microsoft.com/office/drawing/2015/10/21/chartex" xmlns:cx3="http://schemas.microsoft.com/office/drawing/2016/5/9/chartex" xmlns:cx4="http://schemas.microsoft.com/office/drawing/2016/5/10/chartex" xmlns:cx5="http://schemas.microsoft.com/office/drawing/2016/5/11/chartex" xmlns:cx6="http://schemas.microsoft.com/office/drawing/2016/5/12/chartex" xmlns:cx7="http://schemas.microsoft.com/office/drawing/2016/5/13/chartex" xmlns:cx8="http://schemas.microsoft.com/office/drawing/2016/5/14/chartex" xmlns:mc="http://schemas.openxmlformats.org/markup-compatibility/2006" xmlns:aink="http://schemas.microsoft.com/office/drawing/2016/ink" xmlns:am3d="http://schemas.microsoft.com/office/drawing/2017/model3d" xmlns:o="urn:schemas-microsoft-com:office:office" xmlns:r="http://schemas.openxmlformats.org/officeDocument/2006/relationships" xmlns:m="http://schemas.openxmlformats.org/officeDocument/2006/math" xmlns:v="urn:schemas-microsoft-com:vml" xmlns:wp14="http://schemas.microsoft.com/office/word/2010/wordprocessingDrawing" xmlns:wp="http://schemas.openxmlformats.org/drawingml/2006/wordprocessingDrawing" xmlns:w10="urn:schemas-microsoft-com:office:word" xmlns:w="http://schemas.openxmlformats.org/wordprocessingml/2006/main" xmlns:w14="http://schemas.microsoft.com/office/word/2010/wordml" xmlns:w15="http://schemas.microsoft.com/office/word/2012/wordml" xmlns:w16cex="http://schemas.microsoft.com/office/word/2018/wordml/cex" xmlns:w16cid="http://schemas.microsoft.com/office/word/2016/wordml/cid" xmlns:w16="http://schemas.microsoft.com/office/word/2018/wordml" xmlns:w16sdtdh="http://schemas.microsoft.com/office/word/2020/wordml/sdtdatahash" xmlns:w16se="http://schemas.microsoft.com/office/word/2015/wordml/symex" xmlns:wpg="http://schemas.microsoft.com/office/word/2010/wordprocessingGroup" xmlns:wpi="http://schemas.microsoft.com/office/word/2010/wordprocessingInk" xmlns:wne="http://schemas.microsoft.com/office/word/2006/wordml" xmlns:wps="http://schemas.microsoft.com/office/word/2010/wordprocessingShape" mc:Ignorable="w14 w15 w16se w16cid w16 w16cex w16sdtdh wp14">
+<w:document xmlns:wpc="http://schemas.microsoft.com/office/word/2010/wordprocessingCanvas" xmlns:cx="http://schemas.microsoft.com/office/drawing/2014/chartex" xmlns:cx1="http://schemas.microsoft.com/office/drawing/2015/9/8/chartex" xmlns:cx2="http://schemas.microsoft.com/office/drawing/2015/10/21/chartex" xmlns:cx3="http://schemas.microsoft.com/office/drawing/2016/5/9/chartex" xmlns:cx4="http://schemas.microsoft.com/office/drawing/2016/5/10/chartex" xmlns:cx5="http://schemas.microsoft.com/office/drawing/2016/5/11/chartex" xmlns:cx6="http://schemas.microsoft.com/office/drawing/2016/5/12/chartex" xmlns:cx7="http://schemas.microsoft.com/office/drawing/2016/5/13/chartex" xmlns:cx8="http://schemas.microsoft.com/office/drawing/2016/5/14/chartex" xmlns:mc="http://schemas.openxmlformats.org/markup-compatibility/2006" xmlns:aink="http://schemas.microsoft.com/office/drawing/2016/ink" xmlns:am3d="http://schemas.microsoft.com/office/drawing/2017/model3d" xmlns:o="urn:schemas-microsoft-com:office:office" xmlns:oel="http://schemas.microsoft.com/office/2019/extlst" xmlns:r="http://schemas.openxmlformats.org/officeDocument/2006/relationships" xmlns:m="http://schemas.openxmlformats.org/officeDocument/2006/math" xmlns:v="urn:schemas-microsoft-com:vml" xmlns:wp14="http://schemas.microsoft.com/office/word/2010/wordprocessingDrawing" xmlns:wp="http://schemas.openxmlformats.org/drawingml/2006/wordprocessingDrawing" xmlns:w10="urn:schemas-microsoft-com:office:word" xmlns:w="http://schemas.openxmlformats.org/wordprocessingml/2006/main" xmlns:w14="http://schemas.microsoft.com/office/word/2010/wordml" xmlns:w15="http://schemas.microsoft.com/office/word/2012/wordml" xmlns:w16cex="http://schemas.microsoft.com/office/word/2018/wordml/cex" xmlns:w16cid="http://schemas.microsoft.com/office/word/2016/wordml/cid" xmlns:w16="http://schemas.microsoft.com/office/word/2018/wordml" xmlns:w16sdtdh="http://schemas.microsoft.com/office/word/2020/wordml/sdtdatahash" xmlns:w16se="http://schemas.microsoft.com/office/word/2015/wordml/symex" xmlns:wpg="http://schemas.microsoft.com/office/word/2010/wordprocessingGroup" xmlns:wpi="http://schemas.microsoft.com/office/word/2010/wordprocessingInk" xmlns:wne="http://schemas.microsoft.com/office/word/2006/wordml" xmlns:wps="http://schemas.microsoft.com/office/word/2010/wordprocessingShape" mc:Ignorable="w14 w15 w16se w16cid w16 w16cex w16sdtdh wp14">
   <w:body>
     <w:p>
       <w:pPr>
@@ -396,7 +396,13 @@
                 </wp:inline>
               </w:drawing>
             </w:r>
-            <w:hyperlink r:id="rId11"/>
+            <w:r>
+              <w:rPr>
+                <w:rFonts w:ascii="Georgia" w:eastAsia="Georgia" w:hAnsi="Georgia" w:cs="Georgia"/>
+                <w:color w:val="FFFFFF" w:themeColor="background1"/>
+              </w:rPr>
+              <w:t xml:space="preserve"> </w:t>
+            </w:r>
           </w:p>
         </w:tc>
         <w:tc>
@@ -465,13 +471,13 @@
                           <pic:cNvPicPr/>
                         </pic:nvPicPr>
                         <pic:blipFill>
-                          <a:blip r:embed="rId12" cstate="print">
+                          <a:blip r:embed="rId11" cstate="print">
                             <a:extLst>
                               <a:ext uri="{28A0092B-C50C-407E-A947-70E740481C1C}">
                                 <a14:useLocalDpi xmlns:a14="http://schemas.microsoft.com/office/drawing/2010/main" val="0"/>
                               </a:ext>
                               <a:ext uri="{96DAC541-7B7A-43D3-8B79-37D633B846F1}">
-                                <asvg:svgBlip xmlns:asvg="http://schemas.microsoft.com/office/drawing/2016/SVG/main" r:embed="rId13"/>
+                                <asvg:svgBlip xmlns:asvg="http://schemas.microsoft.com/office/drawing/2016/SVG/main" r:embed="rId12"/>
                               </a:ext>
                             </a:extLst>
                           </a:blip>
@@ -575,13 +581,13 @@
                           <pic:cNvPicPr/>
                         </pic:nvPicPr>
                         <pic:blipFill>
-                          <a:blip r:embed="rId14" cstate="print">
+                          <a:blip r:embed="rId13" cstate="print">
                             <a:extLst>
                               <a:ext uri="{28A0092B-C50C-407E-A947-70E740481C1C}">
                                 <a14:useLocalDpi xmlns:a14="http://schemas.microsoft.com/office/drawing/2010/main" val="0"/>
                               </a:ext>
                               <a:ext uri="{96DAC541-7B7A-43D3-8B79-37D633B846F1}">
-                                <asvg:svgBlip xmlns:asvg="http://schemas.microsoft.com/office/drawing/2016/SVG/main" r:embed="rId15"/>
+                                <asvg:svgBlip xmlns:asvg="http://schemas.microsoft.com/office/drawing/2016/SVG/main" r:embed="rId14"/>
                               </a:ext>
                             </a:extLst>
                           </a:blip>
@@ -626,7 +632,7 @@
             <w:r>
               <w:t xml:space="preserve"> </w:t>
             </w:r>
-            <w:hyperlink r:id="rId16" w:history="1">
+            <w:hyperlink r:id="rId15" w:history="1">
               <w:r>
                 <w:rPr>
                   <w:rStyle w:val="Hyperlink"/>
@@ -2579,6 +2585,7 @@
         </w:rPr>
         <w:t xml:space="preserve"> (</w:t>
       </w:r>
+      <w:proofErr w:type="spellStart"/>
       <w:r>
         <w:rPr>
           <w:rFonts w:ascii="Arial" w:eastAsia="Arial" w:hAnsi="Arial" w:cs="Arial"/>
@@ -2586,7 +2593,77 @@
           <w:sz w:val="24"/>
           <w:szCs w:val="20"/>
         </w:rPr>
-        <w:t xml:space="preserve">Kanban, Agile, Scrum, xP, TDD, </w:t>
+        <w:t>Kanban</w:t>
+      </w:r>
+      <w:proofErr w:type="spellEnd"/>
+      <w:r>
+        <w:rPr>
+          <w:rFonts w:ascii="Arial" w:eastAsia="Arial" w:hAnsi="Arial" w:cs="Arial"/>
+          <w:color w:val="58524E"/>
+          <w:sz w:val="24"/>
+          <w:szCs w:val="20"/>
+        </w:rPr>
+        <w:t xml:space="preserve">, Agile, </w:t>
+      </w:r>
+      <w:proofErr w:type="spellStart"/>
+      <w:r>
+        <w:rPr>
+          <w:rFonts w:ascii="Arial" w:eastAsia="Arial" w:hAnsi="Arial" w:cs="Arial"/>
+          <w:color w:val="58524E"/>
+          <w:sz w:val="24"/>
+          <w:szCs w:val="20"/>
+        </w:rPr>
+        <w:t>Scrum</w:t>
+      </w:r>
+      <w:proofErr w:type="spellEnd"/>
+      <w:r>
+        <w:rPr>
+          <w:rFonts w:ascii="Arial" w:eastAsia="Arial" w:hAnsi="Arial" w:cs="Arial"/>
+          <w:color w:val="58524E"/>
+          <w:sz w:val="24"/>
+          <w:szCs w:val="20"/>
+        </w:rPr>
+        <w:t xml:space="preserve">, </w:t>
+      </w:r>
+      <w:proofErr w:type="spellStart"/>
+      <w:r>
+        <w:rPr>
+          <w:rFonts w:ascii="Arial" w:eastAsia="Arial" w:hAnsi="Arial" w:cs="Arial"/>
+          <w:color w:val="58524E"/>
+          <w:sz w:val="24"/>
+          <w:szCs w:val="20"/>
+        </w:rPr>
+        <w:t>xP</w:t>
+      </w:r>
+      <w:proofErr w:type="spellEnd"/>
+      <w:r>
+        <w:rPr>
+          <w:rFonts w:ascii="Arial" w:eastAsia="Arial" w:hAnsi="Arial" w:cs="Arial"/>
+          <w:color w:val="58524E"/>
+          <w:sz w:val="24"/>
+          <w:szCs w:val="20"/>
+        </w:rPr>
+        <w:t xml:space="preserve">, TDD, </w:t>
+      </w:r>
+      <w:proofErr w:type="spellStart"/>
+      <w:r>
+        <w:rPr>
+          <w:rFonts w:ascii="Arial" w:eastAsia="Arial" w:hAnsi="Arial" w:cs="Arial"/>
+          <w:color w:val="58524E"/>
+          <w:sz w:val="24"/>
+          <w:szCs w:val="20"/>
+        </w:rPr>
+        <w:t>DevOps</w:t>
+      </w:r>
+      <w:proofErr w:type="spellEnd"/>
+      <w:r>
+        <w:rPr>
+          <w:rFonts w:ascii="Arial" w:eastAsia="Arial" w:hAnsi="Arial" w:cs="Arial"/>
+          <w:color w:val="58524E"/>
+          <w:sz w:val="24"/>
+          <w:szCs w:val="20"/>
+        </w:rPr>
+        <w:t xml:space="preserve">, </w:t>
       </w:r>
       <w:r>
         <w:rPr>
@@ -2595,8 +2672,9 @@
           <w:sz w:val="24"/>
           <w:szCs w:val="20"/>
         </w:rPr>
-        <w:t xml:space="preserve">DevOps, </w:t>
+        <w:t xml:space="preserve">CI/CD, </w:t>
       </w:r>
+      <w:proofErr w:type="spellStart"/>
       <w:r>
         <w:rPr>
           <w:rFonts w:ascii="Arial" w:eastAsia="Arial" w:hAnsi="Arial" w:cs="Arial"/>
@@ -2604,8 +2682,9 @@
           <w:sz w:val="24"/>
           <w:szCs w:val="20"/>
         </w:rPr>
-        <w:t>CI/CD, IaC</w:t>
+        <w:t>IaC</w:t>
       </w:r>
+      <w:proofErr w:type="spellEnd"/>
       <w:r>
         <w:rPr>
           <w:rFonts w:ascii="Arial" w:eastAsia="Arial" w:hAnsi="Arial" w:cs="Arial"/>
@@ -2631,8 +2710,19 @@
           <w:sz w:val="24"/>
           <w:szCs w:val="20"/>
         </w:rPr>
-        <w:t xml:space="preserve"> Microservizi</w:t>
+        <w:t xml:space="preserve"> </w:t>
       </w:r>
+      <w:proofErr w:type="spellStart"/>
+      <w:r>
+        <w:rPr>
+          <w:rFonts w:ascii="Arial" w:eastAsia="Arial" w:hAnsi="Arial" w:cs="Arial"/>
+          <w:color w:val="58524E"/>
+          <w:sz w:val="24"/>
+          <w:szCs w:val="20"/>
+        </w:rPr>
+        <w:t>Microservizi</w:t>
+      </w:r>
+      <w:proofErr w:type="spellEnd"/>
       <w:r>
         <w:rPr>
           <w:rFonts w:ascii="Arial" w:eastAsia="Arial" w:hAnsi="Arial" w:cs="Arial"/>
@@ -4645,15 +4735,61 @@
                 <w:color w:val="58524E"/>
                 <w:lang w:val="en-US" w:eastAsia="en-US"/>
               </w:rPr>
-              <w:t xml:space="preserve">; Netbeans; Eclipse; </w:t>
-            </w:r>
+              <w:t xml:space="preserve">; </w:t>
+            </w:r>
+            <w:proofErr w:type="spellStart"/>
             <w:r>
               <w:rPr>
                 <w:rFonts w:ascii="Arial" w:eastAsia="Arial" w:hAnsi="Arial" w:cs="Arial"/>
                 <w:color w:val="58524E"/>
                 <w:lang w:val="en-US" w:eastAsia="en-US"/>
               </w:rPr>
-              <w:t>Sql Server Managament S</w:t>
+              <w:t>Netbeans</w:t>
+            </w:r>
+            <w:proofErr w:type="spellEnd"/>
+            <w:r>
+              <w:rPr>
+                <w:rFonts w:ascii="Arial" w:eastAsia="Arial" w:hAnsi="Arial" w:cs="Arial"/>
+                <w:color w:val="58524E"/>
+                <w:lang w:val="en-US" w:eastAsia="en-US"/>
+              </w:rPr>
+              <w:t xml:space="preserve">; Eclipse; </w:t>
+            </w:r>
+            <w:proofErr w:type="spellStart"/>
+            <w:r>
+              <w:rPr>
+                <w:rFonts w:ascii="Arial" w:eastAsia="Arial" w:hAnsi="Arial" w:cs="Arial"/>
+                <w:color w:val="58524E"/>
+                <w:lang w:val="en-US" w:eastAsia="en-US"/>
+              </w:rPr>
+              <w:t>Sql</w:t>
+            </w:r>
+            <w:proofErr w:type="spellEnd"/>
+            <w:r>
+              <w:rPr>
+                <w:rFonts w:ascii="Arial" w:eastAsia="Arial" w:hAnsi="Arial" w:cs="Arial"/>
+                <w:color w:val="58524E"/>
+                <w:lang w:val="en-US" w:eastAsia="en-US"/>
+              </w:rPr>
+              <w:t xml:space="preserve"> Server </w:t>
+            </w:r>
+            <w:proofErr w:type="spellStart"/>
+            <w:r>
+              <w:rPr>
+                <w:rFonts w:ascii="Arial" w:eastAsia="Arial" w:hAnsi="Arial" w:cs="Arial"/>
+                <w:color w:val="58524E"/>
+                <w:lang w:val="en-US" w:eastAsia="en-US"/>
+              </w:rPr>
+              <w:t>Managament</w:t>
+            </w:r>
+            <w:proofErr w:type="spellEnd"/>
+            <w:r>
+              <w:rPr>
+                <w:rFonts w:ascii="Arial" w:eastAsia="Arial" w:hAnsi="Arial" w:cs="Arial"/>
+                <w:color w:val="58524E"/>
+                <w:lang w:val="en-US" w:eastAsia="en-US"/>
+              </w:rPr>
+              <w:t xml:space="preserve"> S</w:t>
             </w:r>
             <w:r>
               <w:rPr>
@@ -4852,7 +4988,25 @@
                 <w:color w:val="58524E"/>
                 <w:lang w:val="en-US" w:eastAsia="en-US"/>
               </w:rPr>
-              <w:t>ASP.NET Web Form, MVC, WebAPI; .NET</w:t>
+              <w:t xml:space="preserve">ASP.NET Web Form, MVC, </w:t>
+            </w:r>
+            <w:proofErr w:type="spellStart"/>
+            <w:r>
+              <w:rPr>
+                <w:rFonts w:ascii="Arial" w:eastAsia="Arial" w:hAnsi="Arial" w:cs="Arial"/>
+                <w:color w:val="58524E"/>
+                <w:lang w:val="en-US" w:eastAsia="en-US"/>
+              </w:rPr>
+              <w:t>WebAPI</w:t>
+            </w:r>
+            <w:proofErr w:type="spellEnd"/>
+            <w:r>
+              <w:rPr>
+                <w:rFonts w:ascii="Arial" w:eastAsia="Arial" w:hAnsi="Arial" w:cs="Arial"/>
+                <w:color w:val="58524E"/>
+                <w:lang w:val="en-US" w:eastAsia="en-US"/>
+              </w:rPr>
+              <w:t>; .NET</w:t>
             </w:r>
             <w:r>
               <w:rPr>
@@ -4860,8 +5014,18 @@
                 <w:color w:val="58524E"/>
                 <w:lang w:val="en-US"/>
               </w:rPr>
-              <w:t xml:space="preserve"> SignalR</w:t>
-            </w:r>
+              <w:t xml:space="preserve"> </w:t>
+            </w:r>
+            <w:proofErr w:type="spellStart"/>
+            <w:r>
+              <w:rPr>
+                <w:rFonts w:ascii="Arial" w:eastAsia="Arial" w:hAnsi="Arial" w:cs="Arial"/>
+                <w:color w:val="58524E"/>
+                <w:lang w:val="en-US"/>
+              </w:rPr>
+              <w:t>SignalR</w:t>
+            </w:r>
+            <w:proofErr w:type="spellEnd"/>
             <w:r>
               <w:rPr>
                 <w:rFonts w:ascii="Arial" w:eastAsia="Arial" w:hAnsi="Arial" w:cs="Arial"/>
@@ -4886,6 +5050,7 @@
               </w:rPr>
               <w:t xml:space="preserve">React; </w:t>
             </w:r>
+            <w:proofErr w:type="spellStart"/>
             <w:r>
               <w:rPr>
                 <w:rFonts w:ascii="Arial" w:eastAsia="Arial" w:hAnsi="Arial" w:cs="Arial"/>
@@ -4894,6 +5059,7 @@
               </w:rPr>
               <w:t>EntityFramework</w:t>
             </w:r>
+            <w:proofErr w:type="spellEnd"/>
             <w:r>
               <w:rPr>
                 <w:rFonts w:ascii="Arial" w:eastAsia="Arial" w:hAnsi="Arial" w:cs="Arial"/>
@@ -4924,15 +5090,69 @@
                 <w:color w:val="58524E"/>
                 <w:lang w:val="en-US" w:eastAsia="en-US"/>
               </w:rPr>
-              <w:t xml:space="preserve"> jQuery; Bootstrap; Zurb Foundation; NodeJS; ADO.NET; Crystal Report; Web Services SOAP/REST; Cordova; Lightswitch; WPF / XAML; XML / XSLT;</w:t>
-            </w:r>
+              <w:t xml:space="preserve"> jQuery; Bootstrap; </w:t>
+            </w:r>
+            <w:proofErr w:type="spellStart"/>
             <w:r>
               <w:rPr>
                 <w:rFonts w:ascii="Arial" w:eastAsia="Arial" w:hAnsi="Arial" w:cs="Arial"/>
                 <w:color w:val="58524E"/>
                 <w:lang w:val="en-US" w:eastAsia="en-US"/>
               </w:rPr>
-              <w:t xml:space="preserve"> AJAX; Auth0; OneSignal; Dapper;</w:t>
+              <w:t>Zurb</w:t>
+            </w:r>
+            <w:proofErr w:type="spellEnd"/>
+            <w:r>
+              <w:rPr>
+                <w:rFonts w:ascii="Arial" w:eastAsia="Arial" w:hAnsi="Arial" w:cs="Arial"/>
+                <w:color w:val="58524E"/>
+                <w:lang w:val="en-US" w:eastAsia="en-US"/>
+              </w:rPr>
+              <w:t xml:space="preserve"> Foundation; NodeJS; ADO.NET; Crystal Report; Web Services SOAP/REST; Cordova; </w:t>
+            </w:r>
+            <w:proofErr w:type="spellStart"/>
+            <w:r>
+              <w:rPr>
+                <w:rFonts w:ascii="Arial" w:eastAsia="Arial" w:hAnsi="Arial" w:cs="Arial"/>
+                <w:color w:val="58524E"/>
+                <w:lang w:val="en-US" w:eastAsia="en-US"/>
+              </w:rPr>
+              <w:t>Lightswitch</w:t>
+            </w:r>
+            <w:proofErr w:type="spellEnd"/>
+            <w:r>
+              <w:rPr>
+                <w:rFonts w:ascii="Arial" w:eastAsia="Arial" w:hAnsi="Arial" w:cs="Arial"/>
+                <w:color w:val="58524E"/>
+                <w:lang w:val="en-US" w:eastAsia="en-US"/>
+              </w:rPr>
+              <w:t>; WPF / XAML; XML / XSLT;</w:t>
+            </w:r>
+            <w:r>
+              <w:rPr>
+                <w:rFonts w:ascii="Arial" w:eastAsia="Arial" w:hAnsi="Arial" w:cs="Arial"/>
+                <w:color w:val="58524E"/>
+                <w:lang w:val="en-US" w:eastAsia="en-US"/>
+              </w:rPr>
+              <w:t xml:space="preserve"> AJAX; Auth0; </w:t>
+            </w:r>
+            <w:proofErr w:type="spellStart"/>
+            <w:r>
+              <w:rPr>
+                <w:rFonts w:ascii="Arial" w:eastAsia="Arial" w:hAnsi="Arial" w:cs="Arial"/>
+                <w:color w:val="58524E"/>
+                <w:lang w:val="en-US" w:eastAsia="en-US"/>
+              </w:rPr>
+              <w:t>OneSignal</w:t>
+            </w:r>
+            <w:proofErr w:type="spellEnd"/>
+            <w:r>
+              <w:rPr>
+                <w:rFonts w:ascii="Arial" w:eastAsia="Arial" w:hAnsi="Arial" w:cs="Arial"/>
+                <w:color w:val="58524E"/>
+                <w:lang w:val="en-US" w:eastAsia="en-US"/>
+              </w:rPr>
+              <w:t>; Dapper;</w:t>
             </w:r>
             <w:r>
               <w:rPr>
@@ -5089,7 +5309,25 @@
                 <w:color w:val="58524E"/>
                 <w:lang w:val="en-US" w:eastAsia="en-US"/>
               </w:rPr>
-              <w:t xml:space="preserve"> CosmosDB;</w:t>
+              <w:t xml:space="preserve"> </w:t>
+            </w:r>
+            <w:proofErr w:type="spellStart"/>
+            <w:r>
+              <w:rPr>
+                <w:rFonts w:ascii="Arial" w:eastAsia="Arial" w:hAnsi="Arial" w:cs="Arial"/>
+                <w:color w:val="58524E"/>
+                <w:lang w:val="en-US" w:eastAsia="en-US"/>
+              </w:rPr>
+              <w:t>CosmosDB</w:t>
+            </w:r>
+            <w:proofErr w:type="spellEnd"/>
+            <w:r>
+              <w:rPr>
+                <w:rFonts w:ascii="Arial" w:eastAsia="Arial" w:hAnsi="Arial" w:cs="Arial"/>
+                <w:color w:val="58524E"/>
+                <w:lang w:val="en-US" w:eastAsia="en-US"/>
+              </w:rPr>
+              <w:t>;</w:t>
             </w:r>
             <w:r>
               <w:rPr>
@@ -7450,13 +7688,13 @@
                     <pic:cNvPicPr/>
                   </pic:nvPicPr>
                   <pic:blipFill>
-                    <a:blip r:embed="rId17">
+                    <a:blip r:embed="rId16">
                       <a:extLst>
                         <a:ext uri="{28A0092B-C50C-407E-A947-70E740481C1C}">
                           <a14:useLocalDpi xmlns:a14="http://schemas.microsoft.com/office/drawing/2010/main" val="0"/>
                         </a:ext>
                         <a:ext uri="{96DAC541-7B7A-43D3-8B79-37D633B846F1}">
-                          <asvg:svgBlip xmlns:asvg="http://schemas.microsoft.com/office/drawing/2016/SVG/main" r:embed="rId18"/>
+                          <asvg:svgBlip xmlns:asvg="http://schemas.microsoft.com/office/drawing/2016/SVG/main" r:embed="rId17"/>
                         </a:ext>
                       </a:extLst>
                     </a:blip>
@@ -7630,6 +7868,7 @@
         </w:rPr>
         <w:t xml:space="preserve"> </w:t>
       </w:r>
+      <w:proofErr w:type="spellStart"/>
       <w:r>
         <w:rPr>
           <w:rFonts w:ascii="Georgia" w:eastAsia="Georgia" w:hAnsi="Georgia" w:cs="Georgia"/>
@@ -7641,6 +7880,7 @@
         </w:rPr>
         <w:t>Certificazioni</w:t>
       </w:r>
+      <w:proofErr w:type="spellEnd"/>
     </w:p>
     <w:p>
       <w:pPr>
@@ -7706,7 +7946,7 @@
           <w:lang w:val="en-US"/>
         </w:rPr>
       </w:pPr>
-      <w:hyperlink r:id="rId19" w:history="1">
+      <w:hyperlink r:id="rId18" w:history="1">
         <w:r>
           <w:rPr>
             <w:rStyle w:val="Hyperlink"/>
@@ -10258,8 +10498,21 @@
                 <w:sz w:val="24"/>
                 <w:szCs w:val="24"/>
               </w:rPr>
-              <w:t xml:space="preserve"> Engineer</w:t>
-            </w:r>
+              <w:t xml:space="preserve"> </w:t>
+            </w:r>
+            <w:proofErr w:type="spellStart"/>
+            <w:r>
+              <w:rPr>
+                <w:rFonts w:ascii="Arial" w:eastAsia="Georgia" w:hAnsi="Arial" w:cs="Arial"/>
+                <w:b/>
+                <w:bCs/>
+                <w:color w:val="4F81BD" w:themeColor="accent1"/>
+                <w:sz w:val="24"/>
+                <w:szCs w:val="24"/>
+              </w:rPr>
+              <w:t>Engineer</w:t>
+            </w:r>
+            <w:proofErr w:type="spellEnd"/>
           </w:p>
         </w:tc>
       </w:tr>
@@ -10331,7 +10584,25 @@
                 <w:color w:val="58524E"/>
                 <w:lang w:eastAsia="en-US"/>
               </w:rPr>
-              <w:t>Sono responsabile nell'aiutare i nostri clienti ad ottenere il meglio dalle loro scelte tecnologiche e dai team di sviluppo. Il mio obiettivo è semplice, stimolare ed ispirare i clienti Microsoft.</w:t>
+              <w:t xml:space="preserve">Sono responsabile nell'aiutare i nostri clienti ad ottenere il meglio dalle loro scelte tecnologiche e </w:t>
+            </w:r>
+            <w:proofErr w:type="gramStart"/>
+            <w:r>
+              <w:rPr>
+                <w:rFonts w:ascii="Arial" w:eastAsia="Arial" w:hAnsi="Arial" w:cs="Arial"/>
+                <w:color w:val="58524E"/>
+                <w:lang w:eastAsia="en-US"/>
+              </w:rPr>
+              <w:t>dai team</w:t>
+            </w:r>
+            <w:proofErr w:type="gramEnd"/>
+            <w:r>
+              <w:rPr>
+                <w:rFonts w:ascii="Arial" w:eastAsia="Arial" w:hAnsi="Arial" w:cs="Arial"/>
+                <w:color w:val="58524E"/>
+                <w:lang w:eastAsia="en-US"/>
+              </w:rPr>
+              <w:t xml:space="preserve"> di sviluppo. Il mio obiettivo è semplice, stimolare ed ispirare i clienti Microsoft.</w:t>
             </w:r>
           </w:p>
           <w:p>
@@ -10359,6 +10630,7 @@
                 <w:lang w:val="en-US" w:eastAsia="en-US"/>
               </w:rPr>
             </w:pPr>
+            <w:proofErr w:type="spellStart"/>
             <w:r>
               <w:rPr>
                 <w:rFonts w:ascii="Arial" w:eastAsia="Arial" w:hAnsi="Arial" w:cs="Arial"/>
@@ -10366,14 +10638,24 @@
                 <w:color w:val="58524E"/>
                 <w:lang w:val="en-US" w:eastAsia="en-US"/>
               </w:rPr>
-              <w:t xml:space="preserve">Tecnologie: </w:t>
-            </w:r>
-            <w:r>
-              <w:rPr>
-                <w:rFonts w:ascii="Arial" w:eastAsia="Arial" w:hAnsi="Arial" w:cs="Arial"/>
+              <w:t>Tecnologie</w:t>
+            </w:r>
+            <w:proofErr w:type="spellEnd"/>
+            <w:r>
+              <w:rPr>
+                <w:rFonts w:ascii="Arial" w:eastAsia="Arial" w:hAnsi="Arial" w:cs="Arial"/>
+                <w:b/>
                 <w:color w:val="58524E"/>
                 <w:lang w:val="en-US" w:eastAsia="en-US"/>
               </w:rPr>
+              <w:t xml:space="preserve">: </w:t>
+            </w:r>
+            <w:r>
+              <w:rPr>
+                <w:rFonts w:ascii="Arial" w:eastAsia="Arial" w:hAnsi="Arial" w:cs="Arial"/>
+                <w:color w:val="58524E"/>
+                <w:lang w:val="en-US" w:eastAsia="en-US"/>
+              </w:rPr>
               <w:t>Azure</w:t>
             </w:r>
             <w:r>
@@ -10390,14 +10672,32 @@
                 <w:color w:val="58524E"/>
                 <w:lang w:val="en-US" w:eastAsia="en-US"/>
               </w:rPr>
-              <w:t>(IaaS, Paas, Serverless,</w:t>
-            </w:r>
+              <w:t xml:space="preserve">(IaaS, </w:t>
+            </w:r>
+            <w:proofErr w:type="spellStart"/>
             <w:r>
               <w:rPr>
                 <w:rFonts w:ascii="Arial" w:eastAsia="Arial" w:hAnsi="Arial" w:cs="Arial"/>
                 <w:color w:val="58524E"/>
                 <w:lang w:val="en-US" w:eastAsia="en-US"/>
               </w:rPr>
+              <w:t>Paas</w:t>
+            </w:r>
+            <w:proofErr w:type="spellEnd"/>
+            <w:r>
+              <w:rPr>
+                <w:rFonts w:ascii="Arial" w:eastAsia="Arial" w:hAnsi="Arial" w:cs="Arial"/>
+                <w:color w:val="58524E"/>
+                <w:lang w:val="en-US" w:eastAsia="en-US"/>
+              </w:rPr>
+              <w:t>, Serverless,</w:t>
+            </w:r>
+            <w:r>
+              <w:rPr>
+                <w:rFonts w:ascii="Arial" w:eastAsia="Arial" w:hAnsi="Arial" w:cs="Arial"/>
+                <w:color w:val="58524E"/>
+                <w:lang w:val="en-US" w:eastAsia="en-US"/>
+              </w:rPr>
               <w:t xml:space="preserve"> Identity,</w:t>
             </w:r>
             <w:r>
@@ -10446,7 +10746,25 @@
                 <w:color w:val="58524E"/>
                 <w:lang w:val="en-US" w:eastAsia="en-US"/>
               </w:rPr>
-              <w:t>Visual Studio, .NET Core, .NET Framework, SQL Server, C#, VB.NET, ASP.NET, EntityFramework, WCF, WPF, Windows Forms</w:t>
+              <w:t xml:space="preserve">Visual Studio, .NET Core, .NET Framework, SQL Server, C#, VB.NET, ASP.NET, </w:t>
+            </w:r>
+            <w:proofErr w:type="spellStart"/>
+            <w:r>
+              <w:rPr>
+                <w:rFonts w:ascii="Arial" w:eastAsia="Arial" w:hAnsi="Arial" w:cs="Arial"/>
+                <w:color w:val="58524E"/>
+                <w:lang w:val="en-US" w:eastAsia="en-US"/>
+              </w:rPr>
+              <w:t>EntityFramework</w:t>
+            </w:r>
+            <w:proofErr w:type="spellEnd"/>
+            <w:r>
+              <w:rPr>
+                <w:rFonts w:ascii="Arial" w:eastAsia="Arial" w:hAnsi="Arial" w:cs="Arial"/>
+                <w:color w:val="58524E"/>
+                <w:lang w:val="en-US" w:eastAsia="en-US"/>
+              </w:rPr>
+              <w:t>, WCF, WPF, Windows Forms</w:t>
             </w:r>
           </w:p>
         </w:tc>
@@ -10593,8 +10911,21 @@
                 <w:szCs w:val="26"/>
                 <w:lang w:eastAsia="en-US"/>
               </w:rPr>
-              <w:t>INNOVAWAY s.p.a.</w:t>
-            </w:r>
+              <w:t xml:space="preserve">INNOVAWAY </w:t>
+            </w:r>
+            <w:proofErr w:type="spellStart"/>
+            <w:r>
+              <w:rPr>
+                <w:rFonts w:ascii="Arial" w:eastAsia="Arial" w:hAnsi="Arial" w:cs="Arial"/>
+                <w:b/>
+                <w:color w:val="58524E"/>
+                <w:sz w:val="26"/>
+                <w:szCs w:val="26"/>
+                <w:lang w:eastAsia="en-US"/>
+              </w:rPr>
+              <w:t>s.p.a.</w:t>
+            </w:r>
+            <w:proofErr w:type="spellEnd"/>
           </w:p>
         </w:tc>
       </w:tr>
@@ -10887,14 +11218,160 @@
               </w:rPr>
               <w:t xml:space="preserve">: </w:t>
             </w:r>
-            <w:r>
-              <w:rPr>
-                <w:rFonts w:ascii="Arial" w:eastAsia="Arial" w:hAnsi="Arial" w:cs="Arial"/>
-                <w:color w:val="58524E"/>
-                <w:lang w:eastAsia="en-US"/>
-              </w:rPr>
-              <w:t>NodeJS, Javascript, HTML, Angular, Electron, rsyslog, RabbitMQ, ElasticSearch, Logstash, Kibana, Beats, hawkBit, SailsJS</w:t>
-            </w:r>
+            <w:proofErr w:type="spellStart"/>
+            <w:r>
+              <w:rPr>
+                <w:rFonts w:ascii="Arial" w:eastAsia="Arial" w:hAnsi="Arial" w:cs="Arial"/>
+                <w:color w:val="58524E"/>
+                <w:lang w:eastAsia="en-US"/>
+              </w:rPr>
+              <w:t>NodeJS</w:t>
+            </w:r>
+            <w:proofErr w:type="spellEnd"/>
+            <w:r>
+              <w:rPr>
+                <w:rFonts w:ascii="Arial" w:eastAsia="Arial" w:hAnsi="Arial" w:cs="Arial"/>
+                <w:color w:val="58524E"/>
+                <w:lang w:eastAsia="en-US"/>
+              </w:rPr>
+              <w:t xml:space="preserve">, </w:t>
+            </w:r>
+            <w:proofErr w:type="spellStart"/>
+            <w:r>
+              <w:rPr>
+                <w:rFonts w:ascii="Arial" w:eastAsia="Arial" w:hAnsi="Arial" w:cs="Arial"/>
+                <w:color w:val="58524E"/>
+                <w:lang w:eastAsia="en-US"/>
+              </w:rPr>
+              <w:t>Javascript</w:t>
+            </w:r>
+            <w:proofErr w:type="spellEnd"/>
+            <w:r>
+              <w:rPr>
+                <w:rFonts w:ascii="Arial" w:eastAsia="Arial" w:hAnsi="Arial" w:cs="Arial"/>
+                <w:color w:val="58524E"/>
+                <w:lang w:eastAsia="en-US"/>
+              </w:rPr>
+              <w:t xml:space="preserve">, HTML, </w:t>
+            </w:r>
+            <w:proofErr w:type="spellStart"/>
+            <w:r>
+              <w:rPr>
+                <w:rFonts w:ascii="Arial" w:eastAsia="Arial" w:hAnsi="Arial" w:cs="Arial"/>
+                <w:color w:val="58524E"/>
+                <w:lang w:eastAsia="en-US"/>
+              </w:rPr>
+              <w:t>Angular</w:t>
+            </w:r>
+            <w:proofErr w:type="spellEnd"/>
+            <w:r>
+              <w:rPr>
+                <w:rFonts w:ascii="Arial" w:eastAsia="Arial" w:hAnsi="Arial" w:cs="Arial"/>
+                <w:color w:val="58524E"/>
+                <w:lang w:eastAsia="en-US"/>
+              </w:rPr>
+              <w:t xml:space="preserve">, Electron, </w:t>
+            </w:r>
+            <w:proofErr w:type="spellStart"/>
+            <w:r>
+              <w:rPr>
+                <w:rFonts w:ascii="Arial" w:eastAsia="Arial" w:hAnsi="Arial" w:cs="Arial"/>
+                <w:color w:val="58524E"/>
+                <w:lang w:eastAsia="en-US"/>
+              </w:rPr>
+              <w:t>rsyslog</w:t>
+            </w:r>
+            <w:proofErr w:type="spellEnd"/>
+            <w:r>
+              <w:rPr>
+                <w:rFonts w:ascii="Arial" w:eastAsia="Arial" w:hAnsi="Arial" w:cs="Arial"/>
+                <w:color w:val="58524E"/>
+                <w:lang w:eastAsia="en-US"/>
+              </w:rPr>
+              <w:t xml:space="preserve">, </w:t>
+            </w:r>
+            <w:proofErr w:type="spellStart"/>
+            <w:r>
+              <w:rPr>
+                <w:rFonts w:ascii="Arial" w:eastAsia="Arial" w:hAnsi="Arial" w:cs="Arial"/>
+                <w:color w:val="58524E"/>
+                <w:lang w:eastAsia="en-US"/>
+              </w:rPr>
+              <w:t>RabbitMQ</w:t>
+            </w:r>
+            <w:proofErr w:type="spellEnd"/>
+            <w:r>
+              <w:rPr>
+                <w:rFonts w:ascii="Arial" w:eastAsia="Arial" w:hAnsi="Arial" w:cs="Arial"/>
+                <w:color w:val="58524E"/>
+                <w:lang w:eastAsia="en-US"/>
+              </w:rPr>
+              <w:t xml:space="preserve">, </w:t>
+            </w:r>
+            <w:proofErr w:type="spellStart"/>
+            <w:r>
+              <w:rPr>
+                <w:rFonts w:ascii="Arial" w:eastAsia="Arial" w:hAnsi="Arial" w:cs="Arial"/>
+                <w:color w:val="58524E"/>
+                <w:lang w:eastAsia="en-US"/>
+              </w:rPr>
+              <w:t>ElasticSearch</w:t>
+            </w:r>
+            <w:proofErr w:type="spellEnd"/>
+            <w:r>
+              <w:rPr>
+                <w:rFonts w:ascii="Arial" w:eastAsia="Arial" w:hAnsi="Arial" w:cs="Arial"/>
+                <w:color w:val="58524E"/>
+                <w:lang w:eastAsia="en-US"/>
+              </w:rPr>
+              <w:t xml:space="preserve">, Logstash, </w:t>
+            </w:r>
+            <w:proofErr w:type="spellStart"/>
+            <w:r>
+              <w:rPr>
+                <w:rFonts w:ascii="Arial" w:eastAsia="Arial" w:hAnsi="Arial" w:cs="Arial"/>
+                <w:color w:val="58524E"/>
+                <w:lang w:eastAsia="en-US"/>
+              </w:rPr>
+              <w:t>Kibana</w:t>
+            </w:r>
+            <w:proofErr w:type="spellEnd"/>
+            <w:r>
+              <w:rPr>
+                <w:rFonts w:ascii="Arial" w:eastAsia="Arial" w:hAnsi="Arial" w:cs="Arial"/>
+                <w:color w:val="58524E"/>
+                <w:lang w:eastAsia="en-US"/>
+              </w:rPr>
+              <w:t xml:space="preserve">, Beats, </w:t>
+            </w:r>
+            <w:proofErr w:type="spellStart"/>
+            <w:r>
+              <w:rPr>
+                <w:rFonts w:ascii="Arial" w:eastAsia="Arial" w:hAnsi="Arial" w:cs="Arial"/>
+                <w:color w:val="58524E"/>
+                <w:lang w:eastAsia="en-US"/>
+              </w:rPr>
+              <w:t>hawkBit</w:t>
+            </w:r>
+            <w:proofErr w:type="spellEnd"/>
+            <w:r>
+              <w:rPr>
+                <w:rFonts w:ascii="Arial" w:eastAsia="Arial" w:hAnsi="Arial" w:cs="Arial"/>
+                <w:color w:val="58524E"/>
+                <w:lang w:eastAsia="en-US"/>
+              </w:rPr>
+              <w:t xml:space="preserve">, </w:t>
+            </w:r>
+            <w:proofErr w:type="spellStart"/>
+            <w:r>
+              <w:rPr>
+                <w:rFonts w:ascii="Arial" w:eastAsia="Arial" w:hAnsi="Arial" w:cs="Arial"/>
+                <w:color w:val="58524E"/>
+                <w:lang w:eastAsia="en-US"/>
+              </w:rPr>
+              <w:t>SailsJS</w:t>
+            </w:r>
+            <w:proofErr w:type="spellEnd"/>
           </w:p>
           <w:p>
             <w:pPr>
@@ -10979,6 +11456,7 @@
                 <w:lang w:val="en-US" w:eastAsia="en-US"/>
               </w:rPr>
             </w:pPr>
+            <w:proofErr w:type="spellStart"/>
             <w:r>
               <w:rPr>
                 <w:rFonts w:ascii="Arial" w:eastAsia="Arial" w:hAnsi="Arial" w:cs="Arial"/>
@@ -10986,15 +11464,43 @@
                 <w:color w:val="58524E"/>
                 <w:lang w:val="en-US" w:eastAsia="en-US"/>
               </w:rPr>
-              <w:t xml:space="preserve">Tecnologie: </w:t>
-            </w:r>
-            <w:r>
-              <w:rPr>
-                <w:rFonts w:ascii="Arial" w:eastAsia="Arial" w:hAnsi="Arial" w:cs="Arial"/>
+              <w:t>Tecnologie</w:t>
+            </w:r>
+            <w:proofErr w:type="spellEnd"/>
+            <w:r>
+              <w:rPr>
+                <w:rFonts w:ascii="Arial" w:eastAsia="Arial" w:hAnsi="Arial" w:cs="Arial"/>
+                <w:b/>
                 <w:color w:val="58524E"/>
                 <w:lang w:val="en-US" w:eastAsia="en-US"/>
               </w:rPr>
-              <w:t xml:space="preserve">C#, Javascript, </w:t>
+              <w:t xml:space="preserve">: </w:t>
+            </w:r>
+            <w:r>
+              <w:rPr>
+                <w:rFonts w:ascii="Arial" w:eastAsia="Arial" w:hAnsi="Arial" w:cs="Arial"/>
+                <w:color w:val="58524E"/>
+                <w:lang w:val="en-US" w:eastAsia="en-US"/>
+              </w:rPr>
+              <w:t xml:space="preserve">C#, </w:t>
+            </w:r>
+            <w:proofErr w:type="spellStart"/>
+            <w:r>
+              <w:rPr>
+                <w:rFonts w:ascii="Arial" w:eastAsia="Arial" w:hAnsi="Arial" w:cs="Arial"/>
+                <w:color w:val="58524E"/>
+                <w:lang w:val="en-US" w:eastAsia="en-US"/>
+              </w:rPr>
+              <w:t>Javascript</w:t>
+            </w:r>
+            <w:proofErr w:type="spellEnd"/>
+            <w:r>
+              <w:rPr>
+                <w:rFonts w:ascii="Arial" w:eastAsia="Arial" w:hAnsi="Arial" w:cs="Arial"/>
+                <w:color w:val="58524E"/>
+                <w:lang w:val="en-US" w:eastAsia="en-US"/>
+              </w:rPr>
+              <w:t xml:space="preserve">, </w:t>
             </w:r>
             <w:r>
               <w:rPr>
@@ -11157,8 +11663,21 @@
                 <w:szCs w:val="26"/>
                 <w:lang w:eastAsia="en-US"/>
               </w:rPr>
-              <w:t>GRUPPO EURIS s.p.a.</w:t>
-            </w:r>
+              <w:t xml:space="preserve">GRUPPO EURIS </w:t>
+            </w:r>
+            <w:proofErr w:type="spellStart"/>
+            <w:r>
+              <w:rPr>
+                <w:rFonts w:ascii="Arial" w:eastAsia="Arial" w:hAnsi="Arial" w:cs="Arial"/>
+                <w:b/>
+                <w:color w:val="58524E"/>
+                <w:sz w:val="26"/>
+                <w:szCs w:val="26"/>
+                <w:lang w:eastAsia="en-US"/>
+              </w:rPr>
+              <w:t>s.p.a.</w:t>
+            </w:r>
+            <w:proofErr w:type="spellEnd"/>
           </w:p>
         </w:tc>
       </w:tr>
@@ -11540,32 +12059,62 @@
                 <w:color w:val="58524E"/>
                 <w:lang w:eastAsia="en-US"/>
               </w:rPr>
-              <w:t>, EntityFramework</w:t>
-            </w:r>
-            <w:r>
-              <w:rPr>
-                <w:rFonts w:ascii="Arial" w:eastAsia="Arial" w:hAnsi="Arial" w:cs="Arial"/>
-                <w:color w:val="58524E"/>
-                <w:lang w:eastAsia="en-US"/>
-              </w:rPr>
               <w:t xml:space="preserve">, </w:t>
             </w:r>
-            <w:r>
-              <w:rPr>
-                <w:rFonts w:ascii="Arial" w:eastAsia="Arial" w:hAnsi="Arial" w:cs="Arial"/>
-                <w:color w:val="58524E"/>
-                <w:lang w:eastAsia="en-US"/>
-              </w:rPr>
-              <w:t>WebServices SOAP</w:t>
-            </w:r>
-            <w:r>
-              <w:rPr>
-                <w:rFonts w:ascii="Arial" w:eastAsia="Arial" w:hAnsi="Arial" w:cs="Arial"/>
-                <w:color w:val="58524E"/>
-                <w:lang w:eastAsia="en-US"/>
-              </w:rPr>
-              <w:t>, Angular</w:t>
-            </w:r>
+            <w:proofErr w:type="spellStart"/>
+            <w:r>
+              <w:rPr>
+                <w:rFonts w:ascii="Arial" w:eastAsia="Arial" w:hAnsi="Arial" w:cs="Arial"/>
+                <w:color w:val="58524E"/>
+                <w:lang w:eastAsia="en-US"/>
+              </w:rPr>
+              <w:t>EntityFramework</w:t>
+            </w:r>
+            <w:proofErr w:type="spellEnd"/>
+            <w:r>
+              <w:rPr>
+                <w:rFonts w:ascii="Arial" w:eastAsia="Arial" w:hAnsi="Arial" w:cs="Arial"/>
+                <w:color w:val="58524E"/>
+                <w:lang w:eastAsia="en-US"/>
+              </w:rPr>
+              <w:t xml:space="preserve">, </w:t>
+            </w:r>
+            <w:proofErr w:type="spellStart"/>
+            <w:r>
+              <w:rPr>
+                <w:rFonts w:ascii="Arial" w:eastAsia="Arial" w:hAnsi="Arial" w:cs="Arial"/>
+                <w:color w:val="58524E"/>
+                <w:lang w:eastAsia="en-US"/>
+              </w:rPr>
+              <w:t>WebServices</w:t>
+            </w:r>
+            <w:proofErr w:type="spellEnd"/>
+            <w:r>
+              <w:rPr>
+                <w:rFonts w:ascii="Arial" w:eastAsia="Arial" w:hAnsi="Arial" w:cs="Arial"/>
+                <w:color w:val="58524E"/>
+                <w:lang w:eastAsia="en-US"/>
+              </w:rPr>
+              <w:t xml:space="preserve"> SOAP</w:t>
+            </w:r>
+            <w:r>
+              <w:rPr>
+                <w:rFonts w:ascii="Arial" w:eastAsia="Arial" w:hAnsi="Arial" w:cs="Arial"/>
+                <w:color w:val="58524E"/>
+                <w:lang w:eastAsia="en-US"/>
+              </w:rPr>
+              <w:t xml:space="preserve">, </w:t>
+            </w:r>
+            <w:proofErr w:type="spellStart"/>
+            <w:r>
+              <w:rPr>
+                <w:rFonts w:ascii="Arial" w:eastAsia="Arial" w:hAnsi="Arial" w:cs="Arial"/>
+                <w:color w:val="58524E"/>
+                <w:lang w:eastAsia="en-US"/>
+              </w:rPr>
+              <w:t>Angular</w:t>
+            </w:r>
+            <w:proofErr w:type="spellEnd"/>
           </w:p>
           <w:p>
             <w:pPr>
@@ -11668,6 +12217,7 @@
                 <w:lang w:val="en-US" w:eastAsia="en-US"/>
               </w:rPr>
             </w:pPr>
+            <w:proofErr w:type="spellStart"/>
             <w:r>
               <w:rPr>
                 <w:rFonts w:ascii="Arial" w:eastAsia="Arial" w:hAnsi="Arial" w:cs="Arial"/>
@@ -11675,15 +12225,43 @@
                 <w:color w:val="58524E"/>
                 <w:lang w:val="en-US" w:eastAsia="en-US"/>
               </w:rPr>
-              <w:t xml:space="preserve">Tecnologie: </w:t>
-            </w:r>
-            <w:r>
-              <w:rPr>
-                <w:rFonts w:ascii="Arial" w:eastAsia="Arial" w:hAnsi="Arial" w:cs="Arial"/>
+              <w:t>Tecnologie</w:t>
+            </w:r>
+            <w:proofErr w:type="spellEnd"/>
+            <w:r>
+              <w:rPr>
+                <w:rFonts w:ascii="Arial" w:eastAsia="Arial" w:hAnsi="Arial" w:cs="Arial"/>
+                <w:b/>
                 <w:color w:val="58524E"/>
                 <w:lang w:val="en-US" w:eastAsia="en-US"/>
               </w:rPr>
-              <w:t>C#, SQL Server, EntityFramework, ASP.NET Web API, Swagger</w:t>
+              <w:t xml:space="preserve">: </w:t>
+            </w:r>
+            <w:r>
+              <w:rPr>
+                <w:rFonts w:ascii="Arial" w:eastAsia="Arial" w:hAnsi="Arial" w:cs="Arial"/>
+                <w:color w:val="58524E"/>
+                <w:lang w:val="en-US" w:eastAsia="en-US"/>
+              </w:rPr>
+              <w:t xml:space="preserve">C#, SQL Server, </w:t>
+            </w:r>
+            <w:proofErr w:type="spellStart"/>
+            <w:r>
+              <w:rPr>
+                <w:rFonts w:ascii="Arial" w:eastAsia="Arial" w:hAnsi="Arial" w:cs="Arial"/>
+                <w:color w:val="58524E"/>
+                <w:lang w:val="en-US" w:eastAsia="en-US"/>
+              </w:rPr>
+              <w:t>EntityFramework</w:t>
+            </w:r>
+            <w:proofErr w:type="spellEnd"/>
+            <w:r>
+              <w:rPr>
+                <w:rFonts w:ascii="Arial" w:eastAsia="Arial" w:hAnsi="Arial" w:cs="Arial"/>
+                <w:color w:val="58524E"/>
+                <w:lang w:val="en-US" w:eastAsia="en-US"/>
+              </w:rPr>
+              <w:t>, ASP.NET Web API, Swagger</w:t>
             </w:r>
             <w:r>
               <w:rPr>
@@ -12054,6 +12632,7 @@
               </w:rPr>
               <w:br/>
             </w:r>
+            <w:proofErr w:type="spellStart"/>
             <w:r>
               <w:rPr>
                 <w:rFonts w:ascii="Arial" w:eastAsia="Arial" w:hAnsi="Arial" w:cs="Arial"/>
@@ -12061,15 +12640,61 @@
                 <w:color w:val="58524E"/>
                 <w:lang w:val="en-US" w:eastAsia="en-US"/>
               </w:rPr>
-              <w:t xml:space="preserve">Tecnologie: </w:t>
-            </w:r>
-            <w:r>
-              <w:rPr>
-                <w:rFonts w:ascii="Arial" w:eastAsia="Arial" w:hAnsi="Arial" w:cs="Arial"/>
+              <w:t>Tecnologie</w:t>
+            </w:r>
+            <w:proofErr w:type="spellEnd"/>
+            <w:r>
+              <w:rPr>
+                <w:rFonts w:ascii="Arial" w:eastAsia="Arial" w:hAnsi="Arial" w:cs="Arial"/>
+                <w:b/>
                 <w:color w:val="58524E"/>
                 <w:lang w:val="en-US" w:eastAsia="en-US"/>
               </w:rPr>
-              <w:t>ASP.NET Web Form, C#, EntityFramework, HTML, CSS, jQuery, SQL Server, WebServices SOAP</w:t>
+              <w:t xml:space="preserve">: </w:t>
+            </w:r>
+            <w:r>
+              <w:rPr>
+                <w:rFonts w:ascii="Arial" w:eastAsia="Arial" w:hAnsi="Arial" w:cs="Arial"/>
+                <w:color w:val="58524E"/>
+                <w:lang w:val="en-US" w:eastAsia="en-US"/>
+              </w:rPr>
+              <w:t xml:space="preserve">ASP.NET Web Form, C#, </w:t>
+            </w:r>
+            <w:proofErr w:type="spellStart"/>
+            <w:r>
+              <w:rPr>
+                <w:rFonts w:ascii="Arial" w:eastAsia="Arial" w:hAnsi="Arial" w:cs="Arial"/>
+                <w:color w:val="58524E"/>
+                <w:lang w:val="en-US" w:eastAsia="en-US"/>
+              </w:rPr>
+              <w:t>EntityFramework</w:t>
+            </w:r>
+            <w:proofErr w:type="spellEnd"/>
+            <w:r>
+              <w:rPr>
+                <w:rFonts w:ascii="Arial" w:eastAsia="Arial" w:hAnsi="Arial" w:cs="Arial"/>
+                <w:color w:val="58524E"/>
+                <w:lang w:val="en-US" w:eastAsia="en-US"/>
+              </w:rPr>
+              <w:t xml:space="preserve">, HTML, CSS, jQuery, SQL Server, </w:t>
+            </w:r>
+            <w:proofErr w:type="spellStart"/>
+            <w:r>
+              <w:rPr>
+                <w:rFonts w:ascii="Arial" w:eastAsia="Arial" w:hAnsi="Arial" w:cs="Arial"/>
+                <w:color w:val="58524E"/>
+                <w:lang w:val="en-US" w:eastAsia="en-US"/>
+              </w:rPr>
+              <w:t>WebServices</w:t>
+            </w:r>
+            <w:proofErr w:type="spellEnd"/>
+            <w:r>
+              <w:rPr>
+                <w:rFonts w:ascii="Arial" w:eastAsia="Arial" w:hAnsi="Arial" w:cs="Arial"/>
+                <w:color w:val="58524E"/>
+                <w:lang w:val="en-US" w:eastAsia="en-US"/>
+              </w:rPr>
+              <w:t xml:space="preserve"> SOAP</w:t>
             </w:r>
           </w:p>
           <w:p>
@@ -12305,6 +12930,7 @@
               </w:rPr>
               <w:br/>
             </w:r>
+            <w:proofErr w:type="spellStart"/>
             <w:r>
               <w:rPr>
                 <w:rFonts w:ascii="Arial" w:eastAsia="Arial" w:hAnsi="Arial" w:cs="Arial"/>
@@ -12312,15 +12938,43 @@
                 <w:color w:val="58524E"/>
                 <w:lang w:val="en-US" w:eastAsia="en-US"/>
               </w:rPr>
-              <w:t xml:space="preserve">Tecnologie: </w:t>
-            </w:r>
-            <w:r>
-              <w:rPr>
-                <w:rFonts w:ascii="Arial" w:eastAsia="Arial" w:hAnsi="Arial" w:cs="Arial"/>
+              <w:t>Tecnologie</w:t>
+            </w:r>
+            <w:proofErr w:type="spellEnd"/>
+            <w:r>
+              <w:rPr>
+                <w:rFonts w:ascii="Arial" w:eastAsia="Arial" w:hAnsi="Arial" w:cs="Arial"/>
+                <w:b/>
                 <w:color w:val="58524E"/>
                 <w:lang w:val="en-US" w:eastAsia="en-US"/>
               </w:rPr>
-              <w:t>Windows Form, Visual Basic.NET, SQL Server, Access, Crystal Report, WebServices REST, Dapper</w:t>
+              <w:t xml:space="preserve">: </w:t>
+            </w:r>
+            <w:r>
+              <w:rPr>
+                <w:rFonts w:ascii="Arial" w:eastAsia="Arial" w:hAnsi="Arial" w:cs="Arial"/>
+                <w:color w:val="58524E"/>
+                <w:lang w:val="en-US" w:eastAsia="en-US"/>
+              </w:rPr>
+              <w:t xml:space="preserve">Windows Form, Visual Basic.NET, SQL Server, Access, Crystal Report, </w:t>
+            </w:r>
+            <w:proofErr w:type="spellStart"/>
+            <w:r>
+              <w:rPr>
+                <w:rFonts w:ascii="Arial" w:eastAsia="Arial" w:hAnsi="Arial" w:cs="Arial"/>
+                <w:color w:val="58524E"/>
+                <w:lang w:val="en-US" w:eastAsia="en-US"/>
+              </w:rPr>
+              <w:t>WebServices</w:t>
+            </w:r>
+            <w:proofErr w:type="spellEnd"/>
+            <w:r>
+              <w:rPr>
+                <w:rFonts w:ascii="Arial" w:eastAsia="Arial" w:hAnsi="Arial" w:cs="Arial"/>
+                <w:color w:val="58524E"/>
+                <w:lang w:val="en-US" w:eastAsia="en-US"/>
+              </w:rPr>
+              <w:t xml:space="preserve"> REST, Dapper</w:t>
             </w:r>
           </w:p>
           <w:p>
@@ -12426,6 +13080,7 @@
                 <w:lang w:val="en-US" w:eastAsia="en-US"/>
               </w:rPr>
             </w:pPr>
+            <w:proofErr w:type="spellStart"/>
             <w:r>
               <w:rPr>
                 <w:rFonts w:ascii="Arial" w:eastAsia="Arial" w:hAnsi="Arial" w:cs="Arial"/>
@@ -12433,7 +13088,17 @@
                 <w:color w:val="58524E"/>
                 <w:lang w:val="en-US" w:eastAsia="en-US"/>
               </w:rPr>
-              <w:t xml:space="preserve">Tecnologie: </w:t>
+              <w:t>Tecnologie</w:t>
+            </w:r>
+            <w:proofErr w:type="spellEnd"/>
+            <w:r>
+              <w:rPr>
+                <w:rFonts w:ascii="Arial" w:eastAsia="Arial" w:hAnsi="Arial" w:cs="Arial"/>
+                <w:b/>
+                <w:color w:val="58524E"/>
+                <w:lang w:val="en-US" w:eastAsia="en-US"/>
+              </w:rPr>
+              <w:t xml:space="preserve">: </w:t>
             </w:r>
             <w:r>
               <w:rPr>
@@ -12450,7 +13115,43 @@
                 <w:color w:val="58524E"/>
                 <w:lang w:val="en-US" w:eastAsia="en-US"/>
               </w:rPr>
-              <w:t>/XAML, C#, EntityFramework, SQL Server, WebServices REST</w:t>
+              <w:t xml:space="preserve">/XAML, C#, </w:t>
+            </w:r>
+            <w:proofErr w:type="spellStart"/>
+            <w:r>
+              <w:rPr>
+                <w:rFonts w:ascii="Arial" w:eastAsia="Arial" w:hAnsi="Arial" w:cs="Arial"/>
+                <w:color w:val="58524E"/>
+                <w:lang w:val="en-US" w:eastAsia="en-US"/>
+              </w:rPr>
+              <w:t>EntityFramework</w:t>
+            </w:r>
+            <w:proofErr w:type="spellEnd"/>
+            <w:r>
+              <w:rPr>
+                <w:rFonts w:ascii="Arial" w:eastAsia="Arial" w:hAnsi="Arial" w:cs="Arial"/>
+                <w:color w:val="58524E"/>
+                <w:lang w:val="en-US" w:eastAsia="en-US"/>
+              </w:rPr>
+              <w:t xml:space="preserve">, SQL Server, </w:t>
+            </w:r>
+            <w:proofErr w:type="spellStart"/>
+            <w:r>
+              <w:rPr>
+                <w:rFonts w:ascii="Arial" w:eastAsia="Arial" w:hAnsi="Arial" w:cs="Arial"/>
+                <w:color w:val="58524E"/>
+                <w:lang w:val="en-US" w:eastAsia="en-US"/>
+              </w:rPr>
+              <w:t>WebServices</w:t>
+            </w:r>
+            <w:proofErr w:type="spellEnd"/>
+            <w:r>
+              <w:rPr>
+                <w:rFonts w:ascii="Arial" w:eastAsia="Arial" w:hAnsi="Arial" w:cs="Arial"/>
+                <w:color w:val="58524E"/>
+                <w:lang w:val="en-US" w:eastAsia="en-US"/>
+              </w:rPr>
+              <w:t xml:space="preserve"> REST</w:t>
             </w:r>
           </w:p>
         </w:tc>
@@ -12484,7 +13185,6 @@
                 <w:sz w:val="20"/>
                 <w:szCs w:val="20"/>
               </w:rPr>
-              <w:lastRenderedPageBreak/>
               <w:t>Periodo</w:t>
             </w:r>
           </w:p>
@@ -12815,6 +13515,7 @@
                 <w:lang w:val="en-US" w:eastAsia="en-US"/>
               </w:rPr>
             </w:pPr>
+            <w:proofErr w:type="spellStart"/>
             <w:r>
               <w:rPr>
                 <w:rFonts w:ascii="Arial" w:eastAsia="Arial" w:hAnsi="Arial" w:cs="Arial"/>
@@ -12822,15 +13523,43 @@
                 <w:color w:val="58524E"/>
                 <w:lang w:val="en-US" w:eastAsia="en-US"/>
               </w:rPr>
-              <w:t xml:space="preserve">Tecnologie: </w:t>
-            </w:r>
-            <w:r>
-              <w:rPr>
-                <w:rFonts w:ascii="Arial" w:eastAsia="Arial" w:hAnsi="Arial" w:cs="Arial"/>
+              <w:t>Tecnologie</w:t>
+            </w:r>
+            <w:proofErr w:type="spellEnd"/>
+            <w:r>
+              <w:rPr>
+                <w:rFonts w:ascii="Arial" w:eastAsia="Arial" w:hAnsi="Arial" w:cs="Arial"/>
+                <w:b/>
                 <w:color w:val="58524E"/>
                 <w:lang w:val="en-US" w:eastAsia="en-US"/>
               </w:rPr>
-              <w:t>ASP.NET Web Form, C#, SQL Embedded, HTML, CSS, SQL Server, WebServices SOAP</w:t>
+              <w:t xml:space="preserve">: </w:t>
+            </w:r>
+            <w:r>
+              <w:rPr>
+                <w:rFonts w:ascii="Arial" w:eastAsia="Arial" w:hAnsi="Arial" w:cs="Arial"/>
+                <w:color w:val="58524E"/>
+                <w:lang w:val="en-US" w:eastAsia="en-US"/>
+              </w:rPr>
+              <w:t xml:space="preserve">ASP.NET Web Form, C#, SQL Embedded, HTML, CSS, SQL Server, </w:t>
+            </w:r>
+            <w:proofErr w:type="spellStart"/>
+            <w:r>
+              <w:rPr>
+                <w:rFonts w:ascii="Arial" w:eastAsia="Arial" w:hAnsi="Arial" w:cs="Arial"/>
+                <w:color w:val="58524E"/>
+                <w:lang w:val="en-US" w:eastAsia="en-US"/>
+              </w:rPr>
+              <w:t>WebServices</w:t>
+            </w:r>
+            <w:proofErr w:type="spellEnd"/>
+            <w:r>
+              <w:rPr>
+                <w:rFonts w:ascii="Arial" w:eastAsia="Arial" w:hAnsi="Arial" w:cs="Arial"/>
+                <w:color w:val="58524E"/>
+                <w:lang w:val="en-US" w:eastAsia="en-US"/>
+              </w:rPr>
+              <w:t xml:space="preserve"> SOAP</w:t>
             </w:r>
           </w:p>
           <w:p>
@@ -12975,7 +13704,43 @@
                 <w:color w:val="58524E"/>
                 <w:lang w:eastAsia="en-US"/>
               </w:rPr>
-              <w:t>Implementazione di un sistema PACS (Picture archiving and communication system) per l'archiviazione, trasmissione, visualizzazione e stampa delle immagini diagnostiche digitali in 3D e 4D tramite lo standard DICOM</w:t>
+              <w:t xml:space="preserve">Implementazione di un sistema PACS (Picture </w:t>
+            </w:r>
+            <w:proofErr w:type="spellStart"/>
+            <w:r>
+              <w:rPr>
+                <w:rFonts w:ascii="Arial" w:eastAsia="Arial" w:hAnsi="Arial" w:cs="Arial"/>
+                <w:color w:val="58524E"/>
+                <w:lang w:eastAsia="en-US"/>
+              </w:rPr>
+              <w:t>archiving</w:t>
+            </w:r>
+            <w:proofErr w:type="spellEnd"/>
+            <w:r>
+              <w:rPr>
+                <w:rFonts w:ascii="Arial" w:eastAsia="Arial" w:hAnsi="Arial" w:cs="Arial"/>
+                <w:color w:val="58524E"/>
+                <w:lang w:eastAsia="en-US"/>
+              </w:rPr>
+              <w:t xml:space="preserve"> and </w:t>
+            </w:r>
+            <w:proofErr w:type="spellStart"/>
+            <w:r>
+              <w:rPr>
+                <w:rFonts w:ascii="Arial" w:eastAsia="Arial" w:hAnsi="Arial" w:cs="Arial"/>
+                <w:color w:val="58524E"/>
+                <w:lang w:eastAsia="en-US"/>
+              </w:rPr>
+              <w:t>communication</w:t>
+            </w:r>
+            <w:proofErr w:type="spellEnd"/>
+            <w:r>
+              <w:rPr>
+                <w:rFonts w:ascii="Arial" w:eastAsia="Arial" w:hAnsi="Arial" w:cs="Arial"/>
+                <w:color w:val="58524E"/>
+                <w:lang w:eastAsia="en-US"/>
+              </w:rPr>
+              <w:t xml:space="preserve"> system) per l'archiviazione, trasmissione, visualizzazione e stampa delle immagini diagnostiche digitali in 3D e 4D tramite lo standard DICOM</w:t>
             </w:r>
             <w:r>
               <w:rPr>
@@ -13061,6 +13826,7 @@
                 <w:lang w:val="en-US" w:eastAsia="en-US"/>
               </w:rPr>
             </w:pPr>
+            <w:proofErr w:type="spellStart"/>
             <w:r>
               <w:rPr>
                 <w:rFonts w:ascii="Arial" w:eastAsia="Arial" w:hAnsi="Arial" w:cs="Arial"/>
@@ -13068,15 +13834,43 @@
                 <w:color w:val="58524E"/>
                 <w:lang w:val="en-US" w:eastAsia="en-US"/>
               </w:rPr>
-              <w:t xml:space="preserve">Tecnologie: </w:t>
-            </w:r>
-            <w:r>
-              <w:rPr>
-                <w:rFonts w:ascii="Arial" w:eastAsia="Arial" w:hAnsi="Arial" w:cs="Arial"/>
+              <w:t>Tecnologie</w:t>
+            </w:r>
+            <w:proofErr w:type="spellEnd"/>
+            <w:r>
+              <w:rPr>
+                <w:rFonts w:ascii="Arial" w:eastAsia="Arial" w:hAnsi="Arial" w:cs="Arial"/>
+                <w:b/>
                 <w:color w:val="58524E"/>
                 <w:lang w:val="en-US" w:eastAsia="en-US"/>
               </w:rPr>
-              <w:t>Windows Form, Visual Basic.NET, SQL Embedded, HTML, CSS, SQL Server, WebServices SOAP, Crystal Report</w:t>
+              <w:t xml:space="preserve">: </w:t>
+            </w:r>
+            <w:r>
+              <w:rPr>
+                <w:rFonts w:ascii="Arial" w:eastAsia="Arial" w:hAnsi="Arial" w:cs="Arial"/>
+                <w:color w:val="58524E"/>
+                <w:lang w:val="en-US" w:eastAsia="en-US"/>
+              </w:rPr>
+              <w:t xml:space="preserve">Windows Form, Visual Basic.NET, SQL Embedded, HTML, CSS, SQL Server, </w:t>
+            </w:r>
+            <w:proofErr w:type="spellStart"/>
+            <w:r>
+              <w:rPr>
+                <w:rFonts w:ascii="Arial" w:eastAsia="Arial" w:hAnsi="Arial" w:cs="Arial"/>
+                <w:color w:val="58524E"/>
+                <w:lang w:val="en-US" w:eastAsia="en-US"/>
+              </w:rPr>
+              <w:t>WebServices</w:t>
+            </w:r>
+            <w:proofErr w:type="spellEnd"/>
+            <w:r>
+              <w:rPr>
+                <w:rFonts w:ascii="Arial" w:eastAsia="Arial" w:hAnsi="Arial" w:cs="Arial"/>
+                <w:color w:val="58524E"/>
+                <w:lang w:val="en-US" w:eastAsia="en-US"/>
+              </w:rPr>
+              <w:t xml:space="preserve"> SOAP, Crystal Report</w:t>
             </w:r>
           </w:p>
           <w:p>
@@ -13161,6 +13955,7 @@
                 <w:lang w:val="en-US"/>
               </w:rPr>
             </w:pPr>
+            <w:proofErr w:type="spellStart"/>
             <w:r>
               <w:rPr>
                 <w:rFonts w:ascii="Arial" w:eastAsia="Arial" w:hAnsi="Arial" w:cs="Arial"/>
@@ -13168,15 +13963,43 @@
                 <w:color w:val="58524E"/>
                 <w:lang w:val="en-US" w:eastAsia="en-US"/>
               </w:rPr>
-              <w:t xml:space="preserve">Tecnologie: </w:t>
-            </w:r>
-            <w:r>
-              <w:rPr>
-                <w:rFonts w:ascii="Arial" w:eastAsia="Arial" w:hAnsi="Arial" w:cs="Arial"/>
+              <w:t>Tecnologie</w:t>
+            </w:r>
+            <w:proofErr w:type="spellEnd"/>
+            <w:r>
+              <w:rPr>
+                <w:rFonts w:ascii="Arial" w:eastAsia="Arial" w:hAnsi="Arial" w:cs="Arial"/>
+                <w:b/>
                 <w:color w:val="58524E"/>
                 <w:lang w:val="en-US" w:eastAsia="en-US"/>
               </w:rPr>
-              <w:t xml:space="preserve">Windows Form, C#, SQL Embedded, Crystal Report, Sql Server, Windows Mobile, SQL Server CE </w:t>
+              <w:t xml:space="preserve">: </w:t>
+            </w:r>
+            <w:r>
+              <w:rPr>
+                <w:rFonts w:ascii="Arial" w:eastAsia="Arial" w:hAnsi="Arial" w:cs="Arial"/>
+                <w:color w:val="58524E"/>
+                <w:lang w:val="en-US" w:eastAsia="en-US"/>
+              </w:rPr>
+              <w:t xml:space="preserve">Windows Form, C#, SQL Embedded, Crystal Report, </w:t>
+            </w:r>
+            <w:proofErr w:type="spellStart"/>
+            <w:r>
+              <w:rPr>
+                <w:rFonts w:ascii="Arial" w:eastAsia="Arial" w:hAnsi="Arial" w:cs="Arial"/>
+                <w:color w:val="58524E"/>
+                <w:lang w:val="en-US" w:eastAsia="en-US"/>
+              </w:rPr>
+              <w:t>Sql</w:t>
+            </w:r>
+            <w:proofErr w:type="spellEnd"/>
+            <w:r>
+              <w:rPr>
+                <w:rFonts w:ascii="Arial" w:eastAsia="Arial" w:hAnsi="Arial" w:cs="Arial"/>
+                <w:color w:val="58524E"/>
+                <w:lang w:val="en-US" w:eastAsia="en-US"/>
+              </w:rPr>
+              <w:t xml:space="preserve"> Server, Windows Mobile, SQL Server CE </w:t>
             </w:r>
           </w:p>
           <w:p>
@@ -15060,7 +15883,17 @@
                 <w:sz w:val="24"/>
                 <w:lang w:eastAsia="en-US"/>
               </w:rPr>
-              <w:t>Engagement Organizer</w:t>
+              <w:t>O</w:t>
+            </w:r>
+            <w:r>
+              <w:rPr>
+                <w:rFonts w:ascii="Arial" w:eastAsia="Arial" w:hAnsi="Arial" w:cs="Arial"/>
+                <w:b/>
+                <w:color w:val="58524E"/>
+                <w:sz w:val="24"/>
+                <w:lang w:eastAsia="en-US"/>
+              </w:rPr>
+              <w:t>rganizer</w:t>
             </w:r>
           </w:p>
         </w:tc>
@@ -15116,12 +15949,12 @@
                 <w:szCs w:val="20"/>
               </w:rPr>
             </w:pPr>
-            <w:hyperlink r:id="rId20" w:history="1">
+            <w:hyperlink r:id="rId19" w:history="1">
               <w:r>
                 <w:rPr>
                   <w:rStyle w:val="Hyperlink"/>
                 </w:rPr>
-                <w:t>https://github.com/liguori/Engagement-Organizer</w:t>
+                <w:t>https://github.com/liguori/organizer</w:t>
               </w:r>
             </w:hyperlink>
           </w:p>
@@ -15250,7 +16083,16 @@
                 <w:sz w:val="20"/>
                 <w:szCs w:val="20"/>
               </w:rPr>
-              <w:t>Tool con calendario per la gestione degli ingaggi</w:t>
+              <w:t xml:space="preserve">Tool con calendario per la gestione degli </w:t>
+            </w:r>
+            <w:r>
+              <w:rPr>
+                <w:rFonts w:ascii="Arial" w:eastAsia="Georgia" w:hAnsi="Arial" w:cs="Arial"/>
+                <w:color w:val="58524E"/>
+                <w:sz w:val="20"/>
+                <w:szCs w:val="20"/>
+              </w:rPr>
+              <w:t>appuntamenti</w:t>
             </w:r>
           </w:p>
         </w:tc>
@@ -15409,6 +16251,7 @@
                 <w:lang w:eastAsia="en-US"/>
               </w:rPr>
             </w:pPr>
+            <w:proofErr w:type="spellStart"/>
             <w:r>
               <w:rPr>
                 <w:rFonts w:ascii="Arial" w:eastAsia="Arial" w:hAnsi="Arial" w:cs="Arial"/>
@@ -15426,8 +16269,9 @@
                 <w:color w:val="58524E"/>
                 <w:sz w:val="24"/>
               </w:rPr>
-              <w:t>avings Projection</w:t>
-            </w:r>
+              <w:t>avings</w:t>
+            </w:r>
+            <w:proofErr w:type="spellEnd"/>
           </w:p>
         </w:tc>
       </w:tr>
@@ -15482,15 +16326,12 @@
                 <w:szCs w:val="20"/>
               </w:rPr>
             </w:pPr>
-            <w:hyperlink r:id="rId21" w:history="1">
+            <w:hyperlink r:id="rId20" w:history="1">
               <w:r>
                 <w:rPr>
                   <w:rStyle w:val="Hyperlink"/>
-                  <w:rFonts w:ascii="Arial" w:eastAsia="Georgia" w:hAnsi="Arial" w:cs="Arial"/>
-                  <w:sz w:val="20"/>
-                  <w:szCs w:val="20"/>
                 </w:rPr>
-                <w:t>https://github.com/liguori/savings-projection</w:t>
+                <w:t>https://github.com/liguori/savings</w:t>
               </w:r>
             </w:hyperlink>
           </w:p>
@@ -15767,6 +16608,7 @@
                 <w:lang w:eastAsia="en-US"/>
               </w:rPr>
             </w:pPr>
+            <w:proofErr w:type="spellStart"/>
             <w:r>
               <w:rPr>
                 <w:rFonts w:ascii="Arial" w:eastAsia="Arial" w:hAnsi="Arial" w:cs="Arial"/>
@@ -15775,7 +16617,18 @@
                 <w:sz w:val="24"/>
                 <w:lang w:eastAsia="en-US"/>
               </w:rPr>
-              <w:t>ChessBoard Plus</w:t>
+              <w:t>ChessBoard</w:t>
+            </w:r>
+            <w:proofErr w:type="spellEnd"/>
+            <w:r>
+              <w:rPr>
+                <w:rFonts w:ascii="Arial" w:eastAsia="Arial" w:hAnsi="Arial" w:cs="Arial"/>
+                <w:b/>
+                <w:color w:val="58524E"/>
+                <w:sz w:val="24"/>
+                <w:lang w:eastAsia="en-US"/>
+              </w:rPr>
+              <w:t xml:space="preserve"> Plus</w:t>
             </w:r>
           </w:p>
         </w:tc>
@@ -15823,7 +16676,7 @@
           </w:tcPr>
           <w:p>
             <w:pPr>
-              <w:spacing w:before="50"/>
+              <w:spacing w:before="46"/>
               <w:ind w:right="-20"/>
               <w:rPr>
                 <w:rFonts w:ascii="Arial" w:eastAsia="Georgia" w:hAnsi="Arial" w:cs="Arial"/>
@@ -15831,13 +16684,10 @@
                 <w:szCs w:val="20"/>
               </w:rPr>
             </w:pPr>
-            <w:hyperlink r:id="rId22" w:history="1">
+            <w:hyperlink r:id="rId21" w:history="1">
               <w:r>
                 <w:rPr>
                   <w:rStyle w:val="Hyperlink"/>
-                  <w:rFonts w:ascii="Arial" w:eastAsia="Georgia" w:hAnsi="Arial" w:cs="Arial"/>
-                  <w:sz w:val="20"/>
-                  <w:szCs w:val="20"/>
                 </w:rPr>
                 <w:t>http://github.com/liguori/ChessboardPlus</w:t>
               </w:r>
@@ -16146,7 +16996,7 @@
           </w:tcPr>
           <w:p>
             <w:pPr>
-              <w:spacing w:before="50"/>
+              <w:spacing w:before="46"/>
               <w:ind w:right="-20"/>
               <w:rPr>
                 <w:rFonts w:ascii="Arial" w:eastAsia="Georgia" w:hAnsi="Arial" w:cs="Arial"/>
@@ -16154,13 +17004,10 @@
                 <w:szCs w:val="20"/>
               </w:rPr>
             </w:pPr>
-            <w:hyperlink r:id="rId23" w:history="1">
+            <w:hyperlink r:id="rId22" w:history="1">
               <w:r>
                 <w:rPr>
                   <w:rStyle w:val="Hyperlink"/>
-                  <w:rFonts w:ascii="Arial" w:eastAsia="Georgia" w:hAnsi="Arial" w:cs="Arial"/>
-                  <w:sz w:val="20"/>
-                  <w:szCs w:val="20"/>
                 </w:rPr>
                 <w:t>http://github.com/liguori/Tetris</w:t>
               </w:r>
@@ -16349,12 +17196,21 @@
                 <w:color w:val="58524E"/>
               </w:rPr>
             </w:pPr>
-            <w:r>
-              <w:rPr>
-                <w:rFonts w:ascii="Arial" w:eastAsia="Arial" w:hAnsi="Arial" w:cs="Arial"/>
-                <w:color w:val="58524E"/>
-              </w:rPr>
-              <w:t>C# , Windows Form</w:t>
+            <w:proofErr w:type="gramStart"/>
+            <w:r>
+              <w:rPr>
+                <w:rFonts w:ascii="Arial" w:eastAsia="Arial" w:hAnsi="Arial" w:cs="Arial"/>
+                <w:color w:val="58524E"/>
+              </w:rPr>
+              <w:t>C# ,</w:t>
+            </w:r>
+            <w:proofErr w:type="gramEnd"/>
+            <w:r>
+              <w:rPr>
+                <w:rFonts w:ascii="Arial" w:eastAsia="Arial" w:hAnsi="Arial" w:cs="Arial"/>
+                <w:color w:val="58524E"/>
+              </w:rPr>
+              <w:t xml:space="preserve"> Windows Form</w:t>
             </w:r>
           </w:p>
         </w:tc>
@@ -16372,7 +17228,7 @@
       </w:pPr>
     </w:p>
     <w:sectPr>
-      <w:footerReference w:type="default" r:id="rId24"/>
+      <w:footerReference w:type="default" r:id="rId23"/>
       <w:type w:val="continuous"/>
       <w:pgSz w:w="11920" w:h="16840"/>
       <w:pgMar w:top="900" w:right="1100" w:bottom="280" w:left="1020" w:header="0" w:footer="170" w:gutter="0"/>
@@ -16384,7 +17240,7 @@
 </file>
 
 <file path=word/endnotes.xml><?xml version="1.0" encoding="utf-8"?>
-<w:endnotes xmlns:wpc="http://schemas.microsoft.com/office/word/2010/wordprocessingCanvas" xmlns:cx="http://schemas.microsoft.com/office/drawing/2014/chartex" xmlns:cx1="http://schemas.microsoft.com/office/drawing/2015/9/8/chartex" xmlns:cx2="http://schemas.microsoft.com/office/drawing/2015/10/21/chartex" xmlns:cx3="http://schemas.microsoft.com/office/drawing/2016/5/9/chartex" xmlns:cx4="http://schemas.microsoft.com/office/drawing/2016/5/10/chartex" xmlns:cx5="http://schemas.microsoft.com/office/drawing/2016/5/11/chartex" xmlns:cx6="http://schemas.microsoft.com/office/drawing/2016/5/12/chartex" xmlns:cx7="http://schemas.microsoft.com/office/drawing/2016/5/13/chartex" xmlns:cx8="http://schemas.microsoft.com/office/drawing/2016/5/14/chartex" xmlns:mc="http://schemas.openxmlformats.org/markup-compatibility/2006" xmlns:aink="http://schemas.microsoft.com/office/drawing/2016/ink" xmlns:am3d="http://schemas.microsoft.com/office/drawing/2017/model3d" xmlns:o="urn:schemas-microsoft-com:office:office" xmlns:r="http://schemas.openxmlformats.org/officeDocument/2006/relationships" xmlns:m="http://schemas.openxmlformats.org/officeDocument/2006/math" xmlns:v="urn:schemas-microsoft-com:vml" xmlns:wp14="http://schemas.microsoft.com/office/word/2010/wordprocessingDrawing" xmlns:wp="http://schemas.openxmlformats.org/drawingml/2006/wordprocessingDrawing" xmlns:w10="urn:schemas-microsoft-com:office:word" xmlns:w="http://schemas.openxmlformats.org/wordprocessingml/2006/main" xmlns:w14="http://schemas.microsoft.com/office/word/2010/wordml" xmlns:w15="http://schemas.microsoft.com/office/word/2012/wordml" xmlns:w16cex="http://schemas.microsoft.com/office/word/2018/wordml/cex" xmlns:w16cid="http://schemas.microsoft.com/office/word/2016/wordml/cid" xmlns:w16="http://schemas.microsoft.com/office/word/2018/wordml" xmlns:w16sdtdh="http://schemas.microsoft.com/office/word/2020/wordml/sdtdatahash" xmlns:w16se="http://schemas.microsoft.com/office/word/2015/wordml/symex" xmlns:wpg="http://schemas.microsoft.com/office/word/2010/wordprocessingGroup" xmlns:wpi="http://schemas.microsoft.com/office/word/2010/wordprocessingInk" xmlns:wne="http://schemas.microsoft.com/office/word/2006/wordml" xmlns:wps="http://schemas.microsoft.com/office/word/2010/wordprocessingShape" mc:Ignorable="w14 w15 w16se w16cid w16 w16cex w16sdtdh wp14">
+<w:endnotes xmlns:wpc="http://schemas.microsoft.com/office/word/2010/wordprocessingCanvas" xmlns:cx="http://schemas.microsoft.com/office/drawing/2014/chartex" xmlns:cx1="http://schemas.microsoft.com/office/drawing/2015/9/8/chartex" xmlns:cx2="http://schemas.microsoft.com/office/drawing/2015/10/21/chartex" xmlns:cx3="http://schemas.microsoft.com/office/drawing/2016/5/9/chartex" xmlns:cx4="http://schemas.microsoft.com/office/drawing/2016/5/10/chartex" xmlns:cx5="http://schemas.microsoft.com/office/drawing/2016/5/11/chartex" xmlns:cx6="http://schemas.microsoft.com/office/drawing/2016/5/12/chartex" xmlns:cx7="http://schemas.microsoft.com/office/drawing/2016/5/13/chartex" xmlns:cx8="http://schemas.microsoft.com/office/drawing/2016/5/14/chartex" xmlns:mc="http://schemas.openxmlformats.org/markup-compatibility/2006" xmlns:aink="http://schemas.microsoft.com/office/drawing/2016/ink" xmlns:am3d="http://schemas.microsoft.com/office/drawing/2017/model3d" xmlns:o="urn:schemas-microsoft-com:office:office" xmlns:oel="http://schemas.microsoft.com/office/2019/extlst" xmlns:r="http://schemas.openxmlformats.org/officeDocument/2006/relationships" xmlns:m="http://schemas.openxmlformats.org/officeDocument/2006/math" xmlns:v="urn:schemas-microsoft-com:vml" xmlns:wp14="http://schemas.microsoft.com/office/word/2010/wordprocessingDrawing" xmlns:wp="http://schemas.openxmlformats.org/drawingml/2006/wordprocessingDrawing" xmlns:w10="urn:schemas-microsoft-com:office:word" xmlns:w="http://schemas.openxmlformats.org/wordprocessingml/2006/main" xmlns:w14="http://schemas.microsoft.com/office/word/2010/wordml" xmlns:w15="http://schemas.microsoft.com/office/word/2012/wordml" xmlns:w16cex="http://schemas.microsoft.com/office/word/2018/wordml/cex" xmlns:w16cid="http://schemas.microsoft.com/office/word/2016/wordml/cid" xmlns:w16="http://schemas.microsoft.com/office/word/2018/wordml" xmlns:w16sdtdh="http://schemas.microsoft.com/office/word/2020/wordml/sdtdatahash" xmlns:w16se="http://schemas.microsoft.com/office/word/2015/wordml/symex" xmlns:wpg="http://schemas.microsoft.com/office/word/2010/wordprocessingGroup" xmlns:wpi="http://schemas.microsoft.com/office/word/2010/wordprocessingInk" xmlns:wne="http://schemas.microsoft.com/office/word/2006/wordml" xmlns:wps="http://schemas.microsoft.com/office/word/2010/wordprocessingShape" mc:Ignorable="w14 w15 w16se w16cid w16 w16cex w16sdtdh wp14">
   <w:endnote w:type="separator" w:id="-1">
     <w:p>
       <w:pPr>
@@ -16409,7 +17265,7 @@
 </file>
 
 <file path=word/footer1.xml><?xml version="1.0" encoding="utf-8"?>
-<w:ftr xmlns:wpc="http://schemas.microsoft.com/office/word/2010/wordprocessingCanvas" xmlns:cx="http://schemas.microsoft.com/office/drawing/2014/chartex" xmlns:cx1="http://schemas.microsoft.com/office/drawing/2015/9/8/chartex" xmlns:cx2="http://schemas.microsoft.com/office/drawing/2015/10/21/chartex" xmlns:cx3="http://schemas.microsoft.com/office/drawing/2016/5/9/chartex" xmlns:cx4="http://schemas.microsoft.com/office/drawing/2016/5/10/chartex" xmlns:cx5="http://schemas.microsoft.com/office/drawing/2016/5/11/chartex" xmlns:cx6="http://schemas.microsoft.com/office/drawing/2016/5/12/chartex" xmlns:cx7="http://schemas.microsoft.com/office/drawing/2016/5/13/chartex" xmlns:cx8="http://schemas.microsoft.com/office/drawing/2016/5/14/chartex" xmlns:mc="http://schemas.openxmlformats.org/markup-compatibility/2006" xmlns:aink="http://schemas.microsoft.com/office/drawing/2016/ink" xmlns:am3d="http://schemas.microsoft.com/office/drawing/2017/model3d" xmlns:o="urn:schemas-microsoft-com:office:office" xmlns:r="http://schemas.openxmlformats.org/officeDocument/2006/relationships" xmlns:m="http://schemas.openxmlformats.org/officeDocument/2006/math" xmlns:v="urn:schemas-microsoft-com:vml" xmlns:wp14="http://schemas.microsoft.com/office/word/2010/wordprocessingDrawing" xmlns:wp="http://schemas.openxmlformats.org/drawingml/2006/wordprocessingDrawing" xmlns:w10="urn:schemas-microsoft-com:office:word" xmlns:w="http://schemas.openxmlformats.org/wordprocessingml/2006/main" xmlns:w14="http://schemas.microsoft.com/office/word/2010/wordml" xmlns:w15="http://schemas.microsoft.com/office/word/2012/wordml" xmlns:w16cex="http://schemas.microsoft.com/office/word/2018/wordml/cex" xmlns:w16cid="http://schemas.microsoft.com/office/word/2016/wordml/cid" xmlns:w16="http://schemas.microsoft.com/office/word/2018/wordml" xmlns:w16sdtdh="http://schemas.microsoft.com/office/word/2020/wordml/sdtdatahash" xmlns:w16se="http://schemas.microsoft.com/office/word/2015/wordml/symex" xmlns:wpg="http://schemas.microsoft.com/office/word/2010/wordprocessingGroup" xmlns:wpi="http://schemas.microsoft.com/office/word/2010/wordprocessingInk" xmlns:wne="http://schemas.microsoft.com/office/word/2006/wordml" xmlns:wps="http://schemas.microsoft.com/office/word/2010/wordprocessingShape" mc:Ignorable="w14 w15 w16se w16cid w16 w16cex w16sdtdh wp14">
+<w:ftr xmlns:wpc="http://schemas.microsoft.com/office/word/2010/wordprocessingCanvas" xmlns:cx="http://schemas.microsoft.com/office/drawing/2014/chartex" xmlns:cx1="http://schemas.microsoft.com/office/drawing/2015/9/8/chartex" xmlns:cx2="http://schemas.microsoft.com/office/drawing/2015/10/21/chartex" xmlns:cx3="http://schemas.microsoft.com/office/drawing/2016/5/9/chartex" xmlns:cx4="http://schemas.microsoft.com/office/drawing/2016/5/10/chartex" xmlns:cx5="http://schemas.microsoft.com/office/drawing/2016/5/11/chartex" xmlns:cx6="http://schemas.microsoft.com/office/drawing/2016/5/12/chartex" xmlns:cx7="http://schemas.microsoft.com/office/drawing/2016/5/13/chartex" xmlns:cx8="http://schemas.microsoft.com/office/drawing/2016/5/14/chartex" xmlns:mc="http://schemas.openxmlformats.org/markup-compatibility/2006" xmlns:aink="http://schemas.microsoft.com/office/drawing/2016/ink" xmlns:am3d="http://schemas.microsoft.com/office/drawing/2017/model3d" xmlns:o="urn:schemas-microsoft-com:office:office" xmlns:oel="http://schemas.microsoft.com/office/2019/extlst" xmlns:r="http://schemas.openxmlformats.org/officeDocument/2006/relationships" xmlns:m="http://schemas.openxmlformats.org/officeDocument/2006/math" xmlns:v="urn:schemas-microsoft-com:vml" xmlns:wp14="http://schemas.microsoft.com/office/word/2010/wordprocessingDrawing" xmlns:wp="http://schemas.openxmlformats.org/drawingml/2006/wordprocessingDrawing" xmlns:w10="urn:schemas-microsoft-com:office:word" xmlns:w="http://schemas.openxmlformats.org/wordprocessingml/2006/main" xmlns:w14="http://schemas.microsoft.com/office/word/2010/wordml" xmlns:w15="http://schemas.microsoft.com/office/word/2012/wordml" xmlns:w16cex="http://schemas.microsoft.com/office/word/2018/wordml/cex" xmlns:w16cid="http://schemas.microsoft.com/office/word/2016/wordml/cid" xmlns:w16="http://schemas.microsoft.com/office/word/2018/wordml" xmlns:w16sdtdh="http://schemas.microsoft.com/office/word/2020/wordml/sdtdatahash" xmlns:w16se="http://schemas.microsoft.com/office/word/2015/wordml/symex" xmlns:wpg="http://schemas.microsoft.com/office/word/2010/wordprocessingGroup" xmlns:wpi="http://schemas.microsoft.com/office/word/2010/wordprocessingInk" xmlns:wne="http://schemas.microsoft.com/office/word/2006/wordml" xmlns:wps="http://schemas.microsoft.com/office/word/2010/wordprocessingShape" mc:Ignorable="w14 w15 w16se w16cid w16 w16cex w16sdtdh wp14">
   <w:tbl>
     <w:tblPr>
       <w:tblStyle w:val="TableGrid"/>
@@ -16763,7 +17619,7 @@
 </file>
 
 <file path=word/footnotes.xml><?xml version="1.0" encoding="utf-8"?>
-<w:footnotes xmlns:wpc="http://schemas.microsoft.com/office/word/2010/wordprocessingCanvas" xmlns:cx="http://schemas.microsoft.com/office/drawing/2014/chartex" xmlns:cx1="http://schemas.microsoft.com/office/drawing/2015/9/8/chartex" xmlns:cx2="http://schemas.microsoft.com/office/drawing/2015/10/21/chartex" xmlns:cx3="http://schemas.microsoft.com/office/drawing/2016/5/9/chartex" xmlns:cx4="http://schemas.microsoft.com/office/drawing/2016/5/10/chartex" xmlns:cx5="http://schemas.microsoft.com/office/drawing/2016/5/11/chartex" xmlns:cx6="http://schemas.microsoft.com/office/drawing/2016/5/12/chartex" xmlns:cx7="http://schemas.microsoft.com/office/drawing/2016/5/13/chartex" xmlns:cx8="http://schemas.microsoft.com/office/drawing/2016/5/14/chartex" xmlns:mc="http://schemas.openxmlformats.org/markup-compatibility/2006" xmlns:aink="http://schemas.microsoft.com/office/drawing/2016/ink" xmlns:am3d="http://schemas.microsoft.com/office/drawing/2017/model3d" xmlns:o="urn:schemas-microsoft-com:office:office" xmlns:r="http://schemas.openxmlformats.org/officeDocument/2006/relationships" xmlns:m="http://schemas.openxmlformats.org/officeDocument/2006/math" xmlns:v="urn:schemas-microsoft-com:vml" xmlns:wp14="http://schemas.microsoft.com/office/word/2010/wordprocessingDrawing" xmlns:wp="http://schemas.openxmlformats.org/drawingml/2006/wordprocessingDrawing" xmlns:w10="urn:schemas-microsoft-com:office:word" xmlns:w="http://schemas.openxmlformats.org/wordprocessingml/2006/main" xmlns:w14="http://schemas.microsoft.com/office/word/2010/wordml" xmlns:w15="http://schemas.microsoft.com/office/word/2012/wordml" xmlns:w16cex="http://schemas.microsoft.com/office/word/2018/wordml/cex" xmlns:w16cid="http://schemas.microsoft.com/office/word/2016/wordml/cid" xmlns:w16="http://schemas.microsoft.com/office/word/2018/wordml" xmlns:w16sdtdh="http://schemas.microsoft.com/office/word/2020/wordml/sdtdatahash" xmlns:w16se="http://schemas.microsoft.com/office/word/2015/wordml/symex" xmlns:wpg="http://schemas.microsoft.com/office/word/2010/wordprocessingGroup" xmlns:wpi="http://schemas.microsoft.com/office/word/2010/wordprocessingInk" xmlns:wne="http://schemas.microsoft.com/office/word/2006/wordml" xmlns:wps="http://schemas.microsoft.com/office/word/2010/wordprocessingShape" mc:Ignorable="w14 w15 w16se w16cid w16 w16cex w16sdtdh wp14">
+<w:footnotes xmlns:wpc="http://schemas.microsoft.com/office/word/2010/wordprocessingCanvas" xmlns:cx="http://schemas.microsoft.com/office/drawing/2014/chartex" xmlns:cx1="http://schemas.microsoft.com/office/drawing/2015/9/8/chartex" xmlns:cx2="http://schemas.microsoft.com/office/drawing/2015/10/21/chartex" xmlns:cx3="http://schemas.microsoft.com/office/drawing/2016/5/9/chartex" xmlns:cx4="http://schemas.microsoft.com/office/drawing/2016/5/10/chartex" xmlns:cx5="http://schemas.microsoft.com/office/drawing/2016/5/11/chartex" xmlns:cx6="http://schemas.microsoft.com/office/drawing/2016/5/12/chartex" xmlns:cx7="http://schemas.microsoft.com/office/drawing/2016/5/13/chartex" xmlns:cx8="http://schemas.microsoft.com/office/drawing/2016/5/14/chartex" xmlns:mc="http://schemas.openxmlformats.org/markup-compatibility/2006" xmlns:aink="http://schemas.microsoft.com/office/drawing/2016/ink" xmlns:am3d="http://schemas.microsoft.com/office/drawing/2017/model3d" xmlns:o="urn:schemas-microsoft-com:office:office" xmlns:oel="http://schemas.microsoft.com/office/2019/extlst" xmlns:r="http://schemas.openxmlformats.org/officeDocument/2006/relationships" xmlns:m="http://schemas.openxmlformats.org/officeDocument/2006/math" xmlns:v="urn:schemas-microsoft-com:vml" xmlns:wp14="http://schemas.microsoft.com/office/word/2010/wordprocessingDrawing" xmlns:wp="http://schemas.openxmlformats.org/drawingml/2006/wordprocessingDrawing" xmlns:w10="urn:schemas-microsoft-com:office:word" xmlns:w="http://schemas.openxmlformats.org/wordprocessingml/2006/main" xmlns:w14="http://schemas.microsoft.com/office/word/2010/wordml" xmlns:w15="http://schemas.microsoft.com/office/word/2012/wordml" xmlns:w16cex="http://schemas.microsoft.com/office/word/2018/wordml/cex" xmlns:w16cid="http://schemas.microsoft.com/office/word/2016/wordml/cid" xmlns:w16="http://schemas.microsoft.com/office/word/2018/wordml" xmlns:w16sdtdh="http://schemas.microsoft.com/office/word/2020/wordml/sdtdatahash" xmlns:w16se="http://schemas.microsoft.com/office/word/2015/wordml/symex" xmlns:wpg="http://schemas.microsoft.com/office/word/2010/wordprocessingGroup" xmlns:wpi="http://schemas.microsoft.com/office/word/2010/wordprocessingInk" xmlns:wne="http://schemas.microsoft.com/office/word/2006/wordml" xmlns:wps="http://schemas.microsoft.com/office/word/2010/wordprocessingShape" mc:Ignorable="w14 w15 w16se w16cid w16 w16cex w16sdtdh wp14">
   <w:footnote w:type="separator" w:id="-1">
     <w:p>
       <w:pPr>
@@ -16788,7 +17644,7 @@
 </file>
 
 <file path=word/numbering.xml><?xml version="1.0" encoding="utf-8"?>
-<w:numbering xmlns:wpc="http://schemas.microsoft.com/office/word/2010/wordprocessingCanvas" xmlns:cx="http://schemas.microsoft.com/office/drawing/2014/chartex" xmlns:cx1="http://schemas.microsoft.com/office/drawing/2015/9/8/chartex" xmlns:cx2="http://schemas.microsoft.com/office/drawing/2015/10/21/chartex" xmlns:cx3="http://schemas.microsoft.com/office/drawing/2016/5/9/chartex" xmlns:cx4="http://schemas.microsoft.com/office/drawing/2016/5/10/chartex" xmlns:cx5="http://schemas.microsoft.com/office/drawing/2016/5/11/chartex" xmlns:cx6="http://schemas.microsoft.com/office/drawing/2016/5/12/chartex" xmlns:cx7="http://schemas.microsoft.com/office/drawing/2016/5/13/chartex" xmlns:cx8="http://schemas.microsoft.com/office/drawing/2016/5/14/chartex" xmlns:mc="http://schemas.openxmlformats.org/markup-compatibility/2006" xmlns:aink="http://schemas.microsoft.com/office/drawing/2016/ink" xmlns:am3d="http://schemas.microsoft.com/office/drawing/2017/model3d" xmlns:o="urn:schemas-microsoft-com:office:office" xmlns:r="http://schemas.openxmlformats.org/officeDocument/2006/relationships" xmlns:m="http://schemas.openxmlformats.org/officeDocument/2006/math" xmlns:v="urn:schemas-microsoft-com:vml" xmlns:wp14="http://schemas.microsoft.com/office/word/2010/wordprocessingDrawing" xmlns:wp="http://schemas.openxmlformats.org/drawingml/2006/wordprocessingDrawing" xmlns:w10="urn:schemas-microsoft-com:office:word" xmlns:w="http://schemas.openxmlformats.org/wordprocessingml/2006/main" xmlns:w14="http://schemas.microsoft.com/office/word/2010/wordml" xmlns:w15="http://schemas.microsoft.com/office/word/2012/wordml" xmlns:w16cex="http://schemas.microsoft.com/office/word/2018/wordml/cex" xmlns:w16cid="http://schemas.microsoft.com/office/word/2016/wordml/cid" xmlns:w16="http://schemas.microsoft.com/office/word/2018/wordml" xmlns:w16sdtdh="http://schemas.microsoft.com/office/word/2020/wordml/sdtdatahash" xmlns:w16se="http://schemas.microsoft.com/office/word/2015/wordml/symex" xmlns:wpg="http://schemas.microsoft.com/office/word/2010/wordprocessingGroup" xmlns:wpi="http://schemas.microsoft.com/office/word/2010/wordprocessingInk" xmlns:wne="http://schemas.microsoft.com/office/word/2006/wordml" xmlns:wps="http://schemas.microsoft.com/office/word/2010/wordprocessingShape" mc:Ignorable="w14 w15 w16se w16cid w16 w16cex w16sdtdh wp14">
+<w:numbering xmlns:wpc="http://schemas.microsoft.com/office/word/2010/wordprocessingCanvas" xmlns:cx="http://schemas.microsoft.com/office/drawing/2014/chartex" xmlns:cx1="http://schemas.microsoft.com/office/drawing/2015/9/8/chartex" xmlns:cx2="http://schemas.microsoft.com/office/drawing/2015/10/21/chartex" xmlns:cx3="http://schemas.microsoft.com/office/drawing/2016/5/9/chartex" xmlns:cx4="http://schemas.microsoft.com/office/drawing/2016/5/10/chartex" xmlns:cx5="http://schemas.microsoft.com/office/drawing/2016/5/11/chartex" xmlns:cx6="http://schemas.microsoft.com/office/drawing/2016/5/12/chartex" xmlns:cx7="http://schemas.microsoft.com/office/drawing/2016/5/13/chartex" xmlns:cx8="http://schemas.microsoft.com/office/drawing/2016/5/14/chartex" xmlns:mc="http://schemas.openxmlformats.org/markup-compatibility/2006" xmlns:aink="http://schemas.microsoft.com/office/drawing/2016/ink" xmlns:am3d="http://schemas.microsoft.com/office/drawing/2017/model3d" xmlns:o="urn:schemas-microsoft-com:office:office" xmlns:oel="http://schemas.microsoft.com/office/2019/extlst" xmlns:r="http://schemas.openxmlformats.org/officeDocument/2006/relationships" xmlns:m="http://schemas.openxmlformats.org/officeDocument/2006/math" xmlns:v="urn:schemas-microsoft-com:vml" xmlns:wp14="http://schemas.microsoft.com/office/word/2010/wordprocessingDrawing" xmlns:wp="http://schemas.openxmlformats.org/drawingml/2006/wordprocessingDrawing" xmlns:w10="urn:schemas-microsoft-com:office:word" xmlns:w="http://schemas.openxmlformats.org/wordprocessingml/2006/main" xmlns:w14="http://schemas.microsoft.com/office/word/2010/wordml" xmlns:w15="http://schemas.microsoft.com/office/word/2012/wordml" xmlns:w16cex="http://schemas.microsoft.com/office/word/2018/wordml/cex" xmlns:w16cid="http://schemas.microsoft.com/office/word/2016/wordml/cid" xmlns:w16="http://schemas.microsoft.com/office/word/2018/wordml" xmlns:w16sdtdh="http://schemas.microsoft.com/office/word/2020/wordml/sdtdatahash" xmlns:w16se="http://schemas.microsoft.com/office/word/2015/wordml/symex" xmlns:wpg="http://schemas.microsoft.com/office/word/2010/wordprocessingGroup" xmlns:wpi="http://schemas.microsoft.com/office/word/2010/wordprocessingInk" xmlns:wne="http://schemas.microsoft.com/office/word/2006/wordml" xmlns:wps="http://schemas.microsoft.com/office/word/2010/wordprocessingShape" mc:Ignorable="w14 w15 w16se w16cid w16 w16cex w16sdtdh wp14">
   <w:abstractNum w:abstractNumId="0" w15:restartNumberingAfterBreak="0">
     <w:nsid w:val="2CB71711"/>
     <w:multiLevelType w:val="hybridMultilevel"/>
@@ -17693,28 +18549,28 @@
       </w:rPr>
     </w:lvl>
   </w:abstractNum>
-  <w:num w:numId="1">
+  <w:num w:numId="1" w16cid:durableId="1206135474">
     <w:abstractNumId w:val="0"/>
   </w:num>
-  <w:num w:numId="2">
+  <w:num w:numId="2" w16cid:durableId="1928994899">
     <w:abstractNumId w:val="7"/>
   </w:num>
-  <w:num w:numId="3">
+  <w:num w:numId="3" w16cid:durableId="1754621503">
     <w:abstractNumId w:val="4"/>
   </w:num>
-  <w:num w:numId="4">
+  <w:num w:numId="4" w16cid:durableId="672025353">
     <w:abstractNumId w:val="2"/>
   </w:num>
-  <w:num w:numId="5">
+  <w:num w:numId="5" w16cid:durableId="344939553">
     <w:abstractNumId w:val="3"/>
   </w:num>
-  <w:num w:numId="6">
+  <w:num w:numId="6" w16cid:durableId="1494839323">
     <w:abstractNumId w:val="1"/>
   </w:num>
-  <w:num w:numId="7">
+  <w:num w:numId="7" w16cid:durableId="1599488027">
     <w:abstractNumId w:val="5"/>
   </w:num>
-  <w:num w:numId="8">
+  <w:num w:numId="8" w16cid:durableId="249511301">
     <w:abstractNumId w:val="6"/>
   </w:num>
 </w:numbering>

</xml_diff>

<commit_message>
Add GitHub Copilot certification achievement
</commit_message>
<xml_diff>
--- a/it/curriculum_gianluigi_liguori.docx
+++ b/it/curriculum_gianluigi_liguori.docx
@@ -7506,17 +7506,7 @@
           <w:szCs w:val="20"/>
           <w:lang w:val="en-US"/>
         </w:rPr>
-        <w:t>,</w:t>
-      </w:r>
-      <w:r>
-        <w:rPr>
-          <w:rFonts w:ascii="Arial" w:eastAsia="Arial" w:hAnsi="Arial" w:cs="Arial"/>
-          <w:color w:val="58524E"/>
-          <w:sz w:val="20"/>
-          <w:szCs w:val="20"/>
-          <w:lang w:val="en-US"/>
-        </w:rPr>
-        <w:t xml:space="preserve"> </w:t>
+        <w:t xml:space="preserve">, </w:t>
       </w:r>
       <w:r>
         <w:rPr>
@@ -7558,6 +7548,16 @@
         </w:rPr>
         <w:t>Azure Fundamentals, Programming in C#, Microsoft Certified Trainer</w:t>
       </w:r>
+      <w:r>
+        <w:rPr>
+          <w:rFonts w:ascii="Arial" w:eastAsia="Arial" w:hAnsi="Arial" w:cs="Arial"/>
+          <w:color w:val="58524E"/>
+          <w:sz w:val="20"/>
+          <w:szCs w:val="20"/>
+          <w:lang w:val="en-US"/>
+        </w:rPr>
+        <w:t>, GitHub Copilot</w:t>
+      </w:r>
     </w:p>
     <w:bookmarkEnd w:id="2"/>
     <w:p>
@@ -7598,21 +7598,7 @@
           <w:rStyle w:val="Hyperlink"/>
           <w:lang w:val="en-US"/>
         </w:rPr>
-        <w:t>https://learn.microsoft.com/en-us/users/ligu</w:t>
-      </w:r>
-      <w:r>
-        <w:rPr>
-          <w:rStyle w:val="Hyperlink"/>
-          <w:lang w:val="en-US"/>
-        </w:rPr>
-        <w:t>o</w:t>
-      </w:r>
-      <w:r>
-        <w:rPr>
-          <w:rStyle w:val="Hyperlink"/>
-          <w:lang w:val="en-US"/>
-        </w:rPr>
-        <w:t>ri/transcript/vnmrkh22e21nqwx</w:t>
+        <w:t>https://learn.microsoft.com/en-us/users/liguori/transcript/vnmrkh22e21nqwx</w:t>
       </w:r>
       <w:r>
         <w:rPr>

</xml_diff>